<commit_message>
<cfg14-abuffers>: Adding submissions and letters/reports
</commit_message>
<xml_diff>
--- a/cgf_minor-revision_revision-report.docx
+++ b/cgf_minor-revision_revision-report.docx
@@ -114,7 +114,31 @@
         <w:rPr>
           <w:lang w:val="en-US"/>
         </w:rPr>
-        <w:t>” (</w:t>
+        <w:t>”</w:t>
+      </w:r>
+      <w:r>
+        <w:rPr>
+          <w:lang w:val="en-US"/>
+        </w:rPr>
+        <w:t xml:space="preserve">, </w:t>
+      </w:r>
+      <w:r>
+        <w:rPr>
+          <w:lang w:val="en-US"/>
+        </w:rPr>
+        <w:t>CGF-14-EG-016.R1</w:t>
+      </w:r>
+      <w:r>
+        <w:rPr>
+          <w:lang w:val="en-US"/>
+        </w:rPr>
+        <w:t xml:space="preserve">, </w:t>
+      </w:r>
+      <w:r>
+        <w:rPr>
+          <w:lang w:val="en-US"/>
+        </w:rPr>
+        <w:t>(</w:t>
       </w:r>
       <w:r>
         <w:rPr>
@@ -230,6 +254,8 @@
         </w:rPr>
         <w:t>(review excerpts are set in</w:t>
       </w:r>
+      <w:bookmarkStart w:id="0" w:name="_GoBack"/>
+      <w:bookmarkEnd w:id="0"/>
       <w:r>
         <w:rPr>
           <w:lang w:val="en-US"/>
@@ -617,20 +643,7 @@
           <w:lang w:val="en-US" w:eastAsia="de-DE"/>
         </w:rPr>
         <w:lastRenderedPageBreak/>
-        <w:t>"Interactive volume exploration of petascale microscopy data streams using a visualization-driven virtual memory approach") mainly because multi-volume rendering with such an approach is a trivial exten</w:t>
-      </w:r>
-      <w:bookmarkStart w:id="0" w:name="_GoBack"/>
-      <w:bookmarkEnd w:id="0"/>
-      <w:r>
-        <w:rPr>
-          <w:rFonts w:eastAsia="Times New Roman" w:cstheme="minorHAnsi"/>
-          <w:i/>
-          <w:color w:val="4F81BD" w:themeColor="accent1"/>
-          <w:szCs w:val="20"/>
-          <w:shd w:val="clear" w:color="auto" w:fill="FFFFFF"/>
-          <w:lang w:val="en-US" w:eastAsia="de-DE"/>
-        </w:rPr>
-        <w:t>sion of a few lines of shader code.</w:t>
+        <w:t>"Interactive volume exploration of petascale microscopy data streams using a visualization-driven virtual memory approach") mainly because multi-volume rendering with such an approach is a trivial extension of a few lines of shader code.</w:t>
       </w:r>
     </w:p>
     <w:p>

</xml_diff>

<commit_message>
<cfg14-abuffers>: Added comment on fixed video codec.
</commit_message>
<xml_diff>
--- a/cgf_minor-revision_revision-report.docx
+++ b/cgf_minor-revision_revision-report.docx
@@ -254,8 +254,6 @@
         </w:rPr>
         <w:t>(review excerpts are set in</w:t>
       </w:r>
-      <w:bookmarkStart w:id="0" w:name="_GoBack"/>
-      <w:bookmarkEnd w:id="0"/>
       <w:r>
         <w:rPr>
           <w:lang w:val="en-US"/>
@@ -1127,21 +1125,60 @@
     </w:p>
     <w:p>
       <w:pPr>
-        <w:rPr>
-          <w:lang w:val="en-US"/>
-        </w:rPr>
-      </w:pPr>
+        <w:pStyle w:val="ReviewComment"/>
+      </w:pPr>
+      <w:r>
+        <w:t>“</w:t>
+      </w:r>
+      <w:r>
+        <w:t xml:space="preserve">One comment about the video: Neither, the build in tools on windows, i.e., the media player nor the build in </w:t>
+      </w:r>
+      <w:proofErr w:type="spellStart"/>
+      <w:r>
+        <w:t>quicktime</w:t>
+      </w:r>
+      <w:proofErr w:type="spellEnd"/>
+      <w:r>
+        <w:t xml:space="preserve"> on mac were able to play your video. I managed to play it with VLC but you may consider recoding the video in some more standard format if you want to make it part of the submitted version. Actually, I haven't checked why only VLC plays it but you must be doing something out of the ordinary, maybe some exotic codec?</w:t>
+      </w:r>
+      <w:r>
+        <w:t>”</w:t>
+      </w:r>
     </w:p>
     <w:p>
       <w:pPr>
-        <w:rPr>
-          <w:lang w:val="en-US"/>
-        </w:rPr>
-      </w:pPr>
-      <w:r>
-        <w:rPr>
-          <w:lang w:val="en-US"/>
-        </w:rPr>
+        <w:pStyle w:val="Reply"/>
+      </w:pPr>
+      <w:r>
+        <w:t>The codec is very common, but unfortunately the video was encoded with a non-standard 10bit option. This has now been addressed and the video should work with default players.</w:t>
+      </w:r>
+    </w:p>
+    <w:p>
+      <w:pPr>
+        <w:rPr>
+          <w:lang w:val="en-US"/>
+        </w:rPr>
+      </w:pPr>
+      <w:r>
+        <w:rPr>
+          <w:lang w:val="en-US"/>
+        </w:rPr>
+        <w:br w:type="page"/>
+      </w:r>
+    </w:p>
+    <w:p>
+      <w:pPr>
+        <w:rPr>
+          <w:lang w:val="en-US"/>
+        </w:rPr>
+      </w:pPr>
+      <w:bookmarkStart w:id="0" w:name="_GoBack"/>
+      <w:bookmarkEnd w:id="0"/>
+      <w:r>
+        <w:rPr>
+          <w:lang w:val="en-US"/>
+        </w:rPr>
+        <w:lastRenderedPageBreak/>
         <w:t xml:space="preserve">In addition, </w:t>
       </w:r>
       <w:r>

</xml_diff>

<commit_message>
<cfg14-abuffers>: minor fixes in tex file and cover letter
</commit_message>
<xml_diff>
--- a/cgf_minor-revision_revision-report.docx
+++ b/cgf_minor-revision_revision-report.docx
@@ -1,6 +1,6 @@
 
 <file path=word/document.xml><?xml version="1.0" encoding="utf-8"?>
-<w:document xmlns:wpc="http://schemas.microsoft.com/office/word/2010/wordprocessingCanvas" xmlns:mc="http://schemas.openxmlformats.org/markup-compatibility/2006" xmlns:o="urn:schemas-microsoft-com:office:office" xmlns:r="http://schemas.openxmlformats.org/officeDocument/2006/relationships" xmlns:m="http://schemas.openxmlformats.org/officeDocument/2006/math" xmlns:v="urn:schemas-microsoft-com:vml" xmlns:wp14="http://schemas.microsoft.com/office/word/2010/wordprocessingDrawing" xmlns:wp="http://schemas.openxmlformats.org/drawingml/2006/wordprocessingDrawing" xmlns:w10="urn:schemas-microsoft-com:office:word" xmlns:w="http://schemas.openxmlformats.org/wordprocessingml/2006/main" xmlns:w14="http://schemas.microsoft.com/office/word/2010/wordml" xmlns:w15="http://schemas.microsoft.com/office/word/2012/wordml" xmlns:wpg="http://schemas.microsoft.com/office/word/2010/wordprocessingGroup" xmlns:wpi="http://schemas.microsoft.com/office/word/2010/wordprocessingInk" xmlns:wne="http://schemas.microsoft.com/office/word/2006/wordml" xmlns:wps="http://schemas.microsoft.com/office/word/2010/wordprocessingShape" mc:Ignorable="w14 w15 wp14">
+<w:document xmlns:wpc="http://schemas.microsoft.com/office/word/2010/wordprocessingCanvas" xmlns:mc="http://schemas.openxmlformats.org/markup-compatibility/2006" xmlns:o="urn:schemas-microsoft-com:office:office" xmlns:r="http://schemas.openxmlformats.org/officeDocument/2006/relationships" xmlns:m="http://schemas.openxmlformats.org/officeDocument/2006/math" xmlns:v="urn:schemas-microsoft-com:vml" xmlns:wp14="http://schemas.microsoft.com/office/word/2010/wordprocessingDrawing" xmlns:wp="http://schemas.openxmlformats.org/drawingml/2006/wordprocessingDrawing" xmlns:w10="urn:schemas-microsoft-com:office:word" xmlns:w="http://schemas.openxmlformats.org/wordprocessingml/2006/main" xmlns:w14="http://schemas.microsoft.com/office/word/2010/wordml" xmlns:wpg="http://schemas.microsoft.com/office/word/2010/wordprocessingGroup" xmlns:wpi="http://schemas.microsoft.com/office/word/2010/wordprocessingInk" xmlns:wne="http://schemas.microsoft.com/office/word/2006/wordml" xmlns:wps="http://schemas.microsoft.com/office/word/2010/wordprocessingShape" mc:Ignorable="w14 wp14">
   <w:body>
     <w:p>
       <w:pPr>
@@ -439,7 +439,26 @@
         <w:pStyle w:val="Reply"/>
       </w:pPr>
       <w:r>
-        <w:t xml:space="preserve">Section 3.1 has been reworked and now </w:t>
+        <w:t xml:space="preserve">Section 3.1 has been </w:t>
+      </w:r>
+      <w:del w:id="0" w:author="Martin Falk" w:date="2014-06-24T17:32:00Z">
+        <w:r>
+          <w:delText>reworked</w:delText>
+        </w:r>
+        <w:r>
+          <w:delText xml:space="preserve"> </w:delText>
+        </w:r>
+      </w:del>
+      <w:ins w:id="1" w:author="Martin Falk" w:date="2014-06-24T17:32:00Z">
+        <w:r>
+          <w:t>rewritten</w:t>
+        </w:r>
+        <w:r>
+          <w:t xml:space="preserve"> </w:t>
+        </w:r>
+      </w:ins>
+      <w:r>
+        <w:t xml:space="preserve">and now </w:t>
       </w:r>
       <w:r>
         <w:t>utilizes</w:t>
@@ -476,7 +495,23 @@
         <w:t xml:space="preserve">Appropriate parts of both </w:t>
       </w:r>
       <w:r>
-        <w:t xml:space="preserve">the abstract and the introduction were revised such that the two components now are discussed </w:t>
+        <w:t xml:space="preserve">the abstract and the introduction were revised such that the two components </w:t>
+      </w:r>
+      <w:del w:id="2" w:author="Martin Falk" w:date="2014-06-24T17:32:00Z">
+        <w:r>
+          <w:delText xml:space="preserve">now </w:delText>
+        </w:r>
+      </w:del>
+      <w:r>
+        <w:t xml:space="preserve">are </w:t>
+      </w:r>
+      <w:ins w:id="3" w:author="Martin Falk" w:date="2014-06-24T17:32:00Z">
+        <w:r>
+          <w:t xml:space="preserve">now </w:t>
+        </w:r>
+      </w:ins>
+      <w:r>
+        <w:t xml:space="preserve">discussed </w:t>
       </w:r>
       <w:r>
         <w:t>separately</w:t>
@@ -629,8 +664,21 @@
           <w:shd w:val="clear" w:color="auto" w:fill="FFFFFF"/>
           <w:lang w:val="en-US" w:eastAsia="de-DE"/>
         </w:rPr>
-        <w:t xml:space="preserve">"2. Related Work", it may sound a little far fetched and is really just a recommendation but you may to consider adding a reference to a modern "ray-guided-VR" paper (such as Hadwiger et al. </w:t>
-      </w:r>
+        <w:t xml:space="preserve">"2. Related Work", it may sound a little far fetched and is really just a recommendation but you may </w:t>
+      </w:r>
+      <w:del w:id="4" w:author="Martin Falk" w:date="2014-06-24T17:33:00Z">
+        <w:r>
+          <w:rPr>
+            <w:rFonts w:eastAsia="Times New Roman" w:cstheme="minorHAnsi"/>
+            <w:i/>
+            <w:color w:val="4F81BD" w:themeColor="accent1"/>
+            <w:szCs w:val="20"/>
+            <w:shd w:val="clear" w:color="auto" w:fill="FFFFFF"/>
+            <w:lang w:val="en-US" w:eastAsia="de-DE"/>
+          </w:rPr>
+          <w:delText xml:space="preserve">to </w:delText>
+        </w:r>
+      </w:del>
       <w:r>
         <w:rPr>
           <w:rFonts w:eastAsia="Times New Roman" w:cstheme="minorHAnsi"/>
@@ -640,170 +688,9 @@
           <w:shd w:val="clear" w:color="auto" w:fill="FFFFFF"/>
           <w:lang w:val="en-US" w:eastAsia="de-DE"/>
         </w:rPr>
-        <w:lastRenderedPageBreak/>
-        <w:t>"Interactive volume exploration of petascale microscopy data streams using a visualization-driven virtual memory approach") mainly because multi-volume rendering with such an approach is a trivial extension of a few lines of shader code.</w:t>
-      </w:r>
-    </w:p>
-    <w:p>
-      <w:pPr>
-        <w:pStyle w:val="Reply"/>
-        <w:rPr>
-          <w:shd w:val="clear" w:color="auto" w:fill="FFFFFF"/>
-        </w:rPr>
-      </w:pPr>
-      <w:r>
-        <w:rPr>
-          <w:shd w:val="clear" w:color="auto" w:fill="FFFFFF"/>
-        </w:rPr>
-        <w:t>While Hadwiger</w:t>
-      </w:r>
-      <w:r>
-        <w:rPr>
-          <w:shd w:val="clear" w:color="auto" w:fill="FFFFFF"/>
-        </w:rPr>
-        <w:t>’s</w:t>
-      </w:r>
-      <w:r>
-        <w:rPr>
-          <w:shd w:val="clear" w:color="auto" w:fill="FFFFFF"/>
-        </w:rPr>
-        <w:t xml:space="preserve"> work is very impressive, we did not find any </w:t>
-      </w:r>
-      <w:r>
-        <w:rPr>
-          <w:shd w:val="clear" w:color="auto" w:fill="FFFFFF"/>
-        </w:rPr>
-        <w:t xml:space="preserve">significant </w:t>
-      </w:r>
-      <w:r>
-        <w:rPr>
-          <w:shd w:val="clear" w:color="auto" w:fill="FFFFFF"/>
-        </w:rPr>
-        <w:t xml:space="preserve">connection between their work and ours </w:t>
-      </w:r>
-      <w:r>
-        <w:rPr>
-          <w:shd w:val="clear" w:color="auto" w:fill="FFFFFF"/>
-        </w:rPr>
-        <w:t xml:space="preserve">other than </w:t>
-      </w:r>
-      <w:r>
-        <w:rPr>
-          <w:shd w:val="clear" w:color="auto" w:fill="FFFFFF"/>
-        </w:rPr>
-        <w:t xml:space="preserve">that both </w:t>
-      </w:r>
-      <w:r>
-        <w:rPr>
-          <w:shd w:val="clear" w:color="auto" w:fill="FFFFFF"/>
-        </w:rPr>
-        <w:t>employ</w:t>
-      </w:r>
-      <w:r>
-        <w:rPr>
-          <w:shd w:val="clear" w:color="auto" w:fill="FFFFFF"/>
-        </w:rPr>
-        <w:t xml:space="preserve"> volume rendering. Extending Hadwiger's work to multiple volumes may be possible, but we are not ready to make </w:t>
-      </w:r>
-      <w:r>
-        <w:rPr>
-          <w:shd w:val="clear" w:color="auto" w:fill="FFFFFF"/>
-        </w:rPr>
-        <w:t xml:space="preserve">any </w:t>
-      </w:r>
-      <w:r>
-        <w:rPr>
-          <w:shd w:val="clear" w:color="auto" w:fill="FFFFFF"/>
-        </w:rPr>
-        <w:t xml:space="preserve">claim </w:t>
-      </w:r>
-      <w:r>
-        <w:rPr>
-          <w:shd w:val="clear" w:color="auto" w:fill="FFFFFF"/>
-        </w:rPr>
-        <w:t xml:space="preserve">that our code could facilitate this </w:t>
-      </w:r>
-      <w:r>
-        <w:rPr>
-          <w:shd w:val="clear" w:color="auto" w:fill="FFFFFF"/>
-        </w:rPr>
-        <w:t xml:space="preserve">without </w:t>
-      </w:r>
-      <w:r>
-        <w:rPr>
-          <w:shd w:val="clear" w:color="auto" w:fill="FFFFFF"/>
-        </w:rPr>
-        <w:t xml:space="preserve">such a claim being </w:t>
-      </w:r>
-      <w:r>
-        <w:rPr>
-          <w:shd w:val="clear" w:color="auto" w:fill="FFFFFF"/>
-        </w:rPr>
-        <w:t>validat</w:t>
-      </w:r>
-      <w:r>
-        <w:rPr>
-          <w:shd w:val="clear" w:color="auto" w:fill="FFFFFF"/>
-        </w:rPr>
-        <w:t>ed. G</w:t>
-      </w:r>
-      <w:r>
-        <w:rPr>
-          <w:shd w:val="clear" w:color="auto" w:fill="FFFFFF"/>
-        </w:rPr>
-        <w:t xml:space="preserve">iven the size of Hadwiger's framework, </w:t>
-      </w:r>
-      <w:r>
-        <w:rPr>
-          <w:shd w:val="clear" w:color="auto" w:fill="FFFFFF"/>
-        </w:rPr>
-        <w:t xml:space="preserve">such a validation </w:t>
-      </w:r>
-      <w:r>
-        <w:rPr>
-          <w:shd w:val="clear" w:color="auto" w:fill="FFFFFF"/>
-        </w:rPr>
-        <w:t xml:space="preserve">would require prohibitively extensive implementations given </w:t>
-      </w:r>
-      <w:r>
-        <w:rPr>
-          <w:shd w:val="clear" w:color="auto" w:fill="FFFFFF"/>
-        </w:rPr>
-        <w:t>its</w:t>
-      </w:r>
-      <w:r>
-        <w:rPr>
-          <w:shd w:val="clear" w:color="auto" w:fill="FFFFFF"/>
-        </w:rPr>
-        <w:t xml:space="preserve"> marginal </w:t>
-      </w:r>
-      <w:r>
-        <w:rPr>
-          <w:shd w:val="clear" w:color="auto" w:fill="FFFFFF"/>
-        </w:rPr>
-        <w:t xml:space="preserve">significance to </w:t>
-      </w:r>
-      <w:r>
-        <w:rPr>
-          <w:shd w:val="clear" w:color="auto" w:fill="FFFFFF"/>
-        </w:rPr>
-        <w:t>our</w:t>
-      </w:r>
-      <w:r>
-        <w:rPr>
-          <w:shd w:val="clear" w:color="auto" w:fill="FFFFFF"/>
-        </w:rPr>
-        <w:t xml:space="preserve"> paper</w:t>
-      </w:r>
-      <w:r>
-        <w:rPr>
-          <w:shd w:val="clear" w:color="auto" w:fill="FFFFFF"/>
-        </w:rPr>
-        <w:t xml:space="preserve">.  </w:t>
-      </w:r>
-    </w:p>
-    <w:p>
-      <w:pPr>
+        <w:t xml:space="preserve">consider adding a reference to a modern "ray-guided-VR" paper (such as Hadwiger et al. </w:t>
+      </w:r>
+      <w:r>
         <w:rPr>
           <w:rFonts w:eastAsia="Times New Roman" w:cstheme="minorHAnsi"/>
           <w:i/>
@@ -812,8 +699,170 @@
           <w:shd w:val="clear" w:color="auto" w:fill="FFFFFF"/>
           <w:lang w:val="en-US" w:eastAsia="de-DE"/>
         </w:rPr>
-      </w:pPr>
-      <w:r>
+        <w:lastRenderedPageBreak/>
+        <w:t>"Interactive volume exploration of petascale microscopy data streams using a visualization-driven virtual memory approach") mainly because multi-volume rendering with such an approach is a trivial extension of a few lines of shader code.</w:t>
+      </w:r>
+    </w:p>
+    <w:p>
+      <w:pPr>
+        <w:pStyle w:val="Reply"/>
+        <w:rPr>
+          <w:shd w:val="clear" w:color="auto" w:fill="FFFFFF"/>
+        </w:rPr>
+      </w:pPr>
+      <w:r>
+        <w:rPr>
+          <w:shd w:val="clear" w:color="auto" w:fill="FFFFFF"/>
+        </w:rPr>
+        <w:t>While Hadwiger</w:t>
+      </w:r>
+      <w:r>
+        <w:rPr>
+          <w:shd w:val="clear" w:color="auto" w:fill="FFFFFF"/>
+        </w:rPr>
+        <w:t>’s</w:t>
+      </w:r>
+      <w:r>
+        <w:rPr>
+          <w:shd w:val="clear" w:color="auto" w:fill="FFFFFF"/>
+        </w:rPr>
+        <w:t xml:space="preserve"> work is very impressive, we did not find any </w:t>
+      </w:r>
+      <w:r>
+        <w:rPr>
+          <w:shd w:val="clear" w:color="auto" w:fill="FFFFFF"/>
+        </w:rPr>
+        <w:t xml:space="preserve">significant </w:t>
+      </w:r>
+      <w:r>
+        <w:rPr>
+          <w:shd w:val="clear" w:color="auto" w:fill="FFFFFF"/>
+        </w:rPr>
+        <w:t xml:space="preserve">connection between their work and ours </w:t>
+      </w:r>
+      <w:r>
+        <w:rPr>
+          <w:shd w:val="clear" w:color="auto" w:fill="FFFFFF"/>
+        </w:rPr>
+        <w:t xml:space="preserve">other than </w:t>
+      </w:r>
+      <w:r>
+        <w:rPr>
+          <w:shd w:val="clear" w:color="auto" w:fill="FFFFFF"/>
+        </w:rPr>
+        <w:t xml:space="preserve">that both </w:t>
+      </w:r>
+      <w:r>
+        <w:rPr>
+          <w:shd w:val="clear" w:color="auto" w:fill="FFFFFF"/>
+        </w:rPr>
+        <w:t>employ</w:t>
+      </w:r>
+      <w:r>
+        <w:rPr>
+          <w:shd w:val="clear" w:color="auto" w:fill="FFFFFF"/>
+        </w:rPr>
+        <w:t xml:space="preserve"> volume rendering. Extending Hadwiger's work to multiple volumes may be possible, but we are not ready to make </w:t>
+      </w:r>
+      <w:r>
+        <w:rPr>
+          <w:shd w:val="clear" w:color="auto" w:fill="FFFFFF"/>
+        </w:rPr>
+        <w:t xml:space="preserve">any </w:t>
+      </w:r>
+      <w:r>
+        <w:rPr>
+          <w:shd w:val="clear" w:color="auto" w:fill="FFFFFF"/>
+        </w:rPr>
+        <w:t xml:space="preserve">claim </w:t>
+      </w:r>
+      <w:r>
+        <w:rPr>
+          <w:shd w:val="clear" w:color="auto" w:fill="FFFFFF"/>
+        </w:rPr>
+        <w:t xml:space="preserve">that our code could facilitate this </w:t>
+      </w:r>
+      <w:r>
+        <w:rPr>
+          <w:shd w:val="clear" w:color="auto" w:fill="FFFFFF"/>
+        </w:rPr>
+        <w:t xml:space="preserve">without </w:t>
+      </w:r>
+      <w:r>
+        <w:rPr>
+          <w:shd w:val="clear" w:color="auto" w:fill="FFFFFF"/>
+        </w:rPr>
+        <w:t xml:space="preserve">such a claim being </w:t>
+      </w:r>
+      <w:r>
+        <w:rPr>
+          <w:shd w:val="clear" w:color="auto" w:fill="FFFFFF"/>
+        </w:rPr>
+        <w:t>validat</w:t>
+      </w:r>
+      <w:r>
+        <w:rPr>
+          <w:shd w:val="clear" w:color="auto" w:fill="FFFFFF"/>
+        </w:rPr>
+        <w:t>ed. G</w:t>
+      </w:r>
+      <w:r>
+        <w:rPr>
+          <w:shd w:val="clear" w:color="auto" w:fill="FFFFFF"/>
+        </w:rPr>
+        <w:t xml:space="preserve">iven the size of Hadwiger's framework, </w:t>
+      </w:r>
+      <w:r>
+        <w:rPr>
+          <w:shd w:val="clear" w:color="auto" w:fill="FFFFFF"/>
+        </w:rPr>
+        <w:t xml:space="preserve">such a validation </w:t>
+      </w:r>
+      <w:r>
+        <w:rPr>
+          <w:shd w:val="clear" w:color="auto" w:fill="FFFFFF"/>
+        </w:rPr>
+        <w:t xml:space="preserve">would require prohibitively extensive implementations given </w:t>
+      </w:r>
+      <w:r>
+        <w:rPr>
+          <w:shd w:val="clear" w:color="auto" w:fill="FFFFFF"/>
+        </w:rPr>
+        <w:t>its</w:t>
+      </w:r>
+      <w:r>
+        <w:rPr>
+          <w:shd w:val="clear" w:color="auto" w:fill="FFFFFF"/>
+        </w:rPr>
+        <w:t xml:space="preserve"> marginal </w:t>
+      </w:r>
+      <w:r>
+        <w:rPr>
+          <w:shd w:val="clear" w:color="auto" w:fill="FFFFFF"/>
+        </w:rPr>
+        <w:t xml:space="preserve">significance to </w:t>
+      </w:r>
+      <w:r>
+        <w:rPr>
+          <w:shd w:val="clear" w:color="auto" w:fill="FFFFFF"/>
+        </w:rPr>
+        <w:t>our</w:t>
+      </w:r>
+      <w:r>
+        <w:rPr>
+          <w:shd w:val="clear" w:color="auto" w:fill="FFFFFF"/>
+        </w:rPr>
+        <w:t xml:space="preserve"> paper</w:t>
+      </w:r>
+      <w:r>
+        <w:rPr>
+          <w:shd w:val="clear" w:color="auto" w:fill="FFFFFF"/>
+        </w:rPr>
+        <w:t xml:space="preserve">.  </w:t>
+      </w:r>
+    </w:p>
+    <w:p>
+      <w:pPr>
         <w:rPr>
           <w:rFonts w:eastAsia="Times New Roman" w:cstheme="minorHAnsi"/>
           <w:i/>
@@ -822,43 +871,8 @@
           <w:shd w:val="clear" w:color="auto" w:fill="FFFFFF"/>
           <w:lang w:val="en-US" w:eastAsia="de-DE"/>
         </w:rPr>
-        <w:t>As for depth peeling, you may want to consider adding a few more recent references to you list of papers to demonstrate that this is a very active field of research and not something that none has worked on for half a decade.</w:t>
-      </w:r>
-    </w:p>
-    <w:p>
-      <w:pPr>
-        <w:pStyle w:val="Reply"/>
-        <w:rPr>
-          <w:shd w:val="clear" w:color="auto" w:fill="FFFFFF"/>
-        </w:rPr>
-      </w:pPr>
-      <w:r>
-        <w:rPr>
-          <w:shd w:val="clear" w:color="auto" w:fill="FFFFFF"/>
-        </w:rPr>
-        <w:t xml:space="preserve">The following references were added to strengthen the case that both A-buffers and Depth Peeling are very much active areas of research: </w:t>
-      </w:r>
-      <w:r>
-        <w:rPr>
-          <w:shd w:val="clear" w:color="auto" w:fill="FFFFFF"/>
-        </w:rPr>
-        <w:t xml:space="preserve">Kerzner2013, Vasilakis2013, </w:t>
-      </w:r>
-      <w:r>
-        <w:rPr>
-          <w:shd w:val="clear" w:color="auto" w:fill="FFFFFF"/>
-        </w:rPr>
-        <w:t>Yu2013</w:t>
-      </w:r>
-      <w:r>
-        <w:rPr>
-          <w:shd w:val="clear" w:color="auto" w:fill="FFFFFF"/>
-        </w:rPr>
-        <w:t>, Vasilakis2014.</w:t>
-      </w:r>
-    </w:p>
-    <w:p>
-      <w:pPr>
+      </w:pPr>
+      <w:r>
         <w:rPr>
           <w:rFonts w:eastAsia="Times New Roman" w:cstheme="minorHAnsi"/>
           <w:i/>
@@ -867,8 +881,43 @@
           <w:shd w:val="clear" w:color="auto" w:fill="FFFFFF"/>
           <w:lang w:val="en-US" w:eastAsia="de-DE"/>
         </w:rPr>
-      </w:pPr>
-      <w:r>
+        <w:t>As for depth peeling, you may want to consider adding a few more recent references to you list of papers to demonstrate that this is a very active field of research and not something that none has worked on for half a decade.</w:t>
+      </w:r>
+    </w:p>
+    <w:p>
+      <w:pPr>
+        <w:pStyle w:val="Reply"/>
+        <w:rPr>
+          <w:shd w:val="clear" w:color="auto" w:fill="FFFFFF"/>
+        </w:rPr>
+      </w:pPr>
+      <w:r>
+        <w:rPr>
+          <w:shd w:val="clear" w:color="auto" w:fill="FFFFFF"/>
+        </w:rPr>
+        <w:t xml:space="preserve">The following references were added to strengthen the case that both A-buffers and Depth Peeling are very much active areas of research: </w:t>
+      </w:r>
+      <w:r>
+        <w:rPr>
+          <w:shd w:val="clear" w:color="auto" w:fill="FFFFFF"/>
+        </w:rPr>
+        <w:t xml:space="preserve">Kerzner2013, Vasilakis2013, </w:t>
+      </w:r>
+      <w:r>
+        <w:rPr>
+          <w:shd w:val="clear" w:color="auto" w:fill="FFFFFF"/>
+        </w:rPr>
+        <w:t>Yu2013</w:t>
+      </w:r>
+      <w:r>
+        <w:rPr>
+          <w:shd w:val="clear" w:color="auto" w:fill="FFFFFF"/>
+        </w:rPr>
+        <w:t>, Vasilakis2014.</w:t>
+      </w:r>
+    </w:p>
+    <w:p>
+      <w:pPr>
         <w:rPr>
           <w:rFonts w:eastAsia="Times New Roman" w:cstheme="minorHAnsi"/>
           <w:i/>
@@ -877,49 +926,8 @@
           <w:shd w:val="clear" w:color="auto" w:fill="FFFFFF"/>
           <w:lang w:val="en-US" w:eastAsia="de-DE"/>
         </w:rPr>
-        <w:t>"3.1. Depth Complexity Histograms" I'm just curious: can't you just use the accumulation buffer for that purpose? Is that still supported by todays hardware?</w:t>
-      </w:r>
-    </w:p>
-    <w:p>
-      <w:pPr>
-        <w:pStyle w:val="Reply"/>
-        <w:rPr>
-          <w:shd w:val="clear" w:color="auto" w:fill="FFFFFF"/>
-        </w:rPr>
-      </w:pPr>
-      <w:r>
-        <w:rPr>
-          <w:shd w:val="clear" w:color="auto" w:fill="FFFFFF"/>
-        </w:rPr>
-        <w:t xml:space="preserve">We do not believe the accumulation buffer is applicable here as the computation of the depth complexity image </w:t>
-      </w:r>
-      <w:r>
-        <w:rPr>
-          <w:shd w:val="clear" w:color="auto" w:fill="FFFFFF"/>
-        </w:rPr>
-        <w:t>relies on geometry-to-buffer operations rather than buffer-to-buffer operations. That said, integer buffers and atomic operations are</w:t>
-      </w:r>
-      <w:r>
-        <w:rPr>
-          <w:shd w:val="clear" w:color="auto" w:fill="FFFFFF"/>
-        </w:rPr>
-        <w:t xml:space="preserve"> becoming core GL functionality and should be </w:t>
-      </w:r>
-      <w:r>
-        <w:rPr>
-          <w:shd w:val="clear" w:color="auto" w:fill="FFFFFF"/>
-        </w:rPr>
-        <w:t xml:space="preserve">available </w:t>
-      </w:r>
-      <w:r>
-        <w:rPr>
-          <w:shd w:val="clear" w:color="auto" w:fill="FFFFFF"/>
-        </w:rPr>
-        <w:t xml:space="preserve">on a wide selection of hardware in the near future.  </w:t>
-      </w:r>
-    </w:p>
-    <w:p>
-      <w:pPr>
+      </w:pPr>
+      <w:r>
         <w:rPr>
           <w:rFonts w:eastAsia="Times New Roman" w:cstheme="minorHAnsi"/>
           <w:i/>
@@ -928,8 +936,49 @@
           <w:shd w:val="clear" w:color="auto" w:fill="FFFFFF"/>
           <w:lang w:val="en-US" w:eastAsia="de-DE"/>
         </w:rPr>
-      </w:pPr>
-      <w:r>
+        <w:t>"3.1. Depth Complexity Histograms" I'm just curious: can't you just use the accumulation buffer for that purpose? Is that still supported by todays hardware?</w:t>
+      </w:r>
+    </w:p>
+    <w:p>
+      <w:pPr>
+        <w:pStyle w:val="Reply"/>
+        <w:rPr>
+          <w:shd w:val="clear" w:color="auto" w:fill="FFFFFF"/>
+        </w:rPr>
+      </w:pPr>
+      <w:r>
+        <w:rPr>
+          <w:shd w:val="clear" w:color="auto" w:fill="FFFFFF"/>
+        </w:rPr>
+        <w:t xml:space="preserve">We do not believe the accumulation buffer is applicable here as the computation of the depth complexity image </w:t>
+      </w:r>
+      <w:r>
+        <w:rPr>
+          <w:shd w:val="clear" w:color="auto" w:fill="FFFFFF"/>
+        </w:rPr>
+        <w:t>relies on geometry-to-buffer operations rather than buffer-to-buffer operations. That said, integer buffers and atomic operations are</w:t>
+      </w:r>
+      <w:r>
+        <w:rPr>
+          <w:shd w:val="clear" w:color="auto" w:fill="FFFFFF"/>
+        </w:rPr>
+        <w:t xml:space="preserve"> becoming core GL functionality and should be </w:t>
+      </w:r>
+      <w:r>
+        <w:rPr>
+          <w:shd w:val="clear" w:color="auto" w:fill="FFFFFF"/>
+        </w:rPr>
+        <w:t xml:space="preserve">available </w:t>
+      </w:r>
+      <w:r>
+        <w:rPr>
+          <w:shd w:val="clear" w:color="auto" w:fill="FFFFFF"/>
+        </w:rPr>
+        <w:t xml:space="preserve">on a wide selection of hardware in the near future.  </w:t>
+      </w:r>
+    </w:p>
+    <w:p>
+      <w:pPr>
         <w:rPr>
           <w:rFonts w:eastAsia="Times New Roman" w:cstheme="minorHAnsi"/>
           <w:i/>
@@ -938,6 +987,16 @@
           <w:shd w:val="clear" w:color="auto" w:fill="FFFFFF"/>
           <w:lang w:val="en-US" w:eastAsia="de-DE"/>
         </w:rPr>
+      </w:pPr>
+      <w:r>
+        <w:rPr>
+          <w:rFonts w:eastAsia="Times New Roman" w:cstheme="minorHAnsi"/>
+          <w:i/>
+          <w:color w:val="4F81BD" w:themeColor="accent1"/>
+          <w:szCs w:val="20"/>
+          <w:shd w:val="clear" w:color="auto" w:fill="FFFFFF"/>
+          <w:lang w:val="en-US" w:eastAsia="de-DE"/>
+        </w:rPr>
         <w:t>"5.2. Preventing Over-sized Local Arrays Using per-pixel Depth Peeling" is the problem of overflowing depth peeling buffers really such a big issue? How big is the difference if only the first n (say 32) surfaces are rendered?</w:t>
       </w:r>
     </w:p>
@@ -1036,7 +1095,15 @@
         <w:rPr>
           <w:shd w:val="clear" w:color="auto" w:fill="FFFFFF"/>
         </w:rPr>
-        <w:t xml:space="preserve">better that an upper boundary is an optional </w:t>
+        <w:t>better that an upper bound</w:t>
+      </w:r>
+      <w:bookmarkStart w:id="5" w:name="_GoBack"/>
+      <w:bookmarkEnd w:id="5"/>
+      <w:r>
+        <w:rPr>
+          <w:shd w:val="clear" w:color="auto" w:fill="FFFFFF"/>
+        </w:rPr>
+        <w:t xml:space="preserve">ary is an optional </w:t>
       </w:r>
       <w:r>
         <w:rPr>
@@ -1084,13 +1151,43 @@
         <w:rPr>
           <w:shd w:val="clear" w:color="auto" w:fill="FFFFFF"/>
         </w:rPr>
-        <w:t xml:space="preserve"> as th</w:t>
-      </w:r>
-      <w:r>
-        <w:rPr>
-          <w:shd w:val="clear" w:color="auto" w:fill="FFFFFF"/>
-        </w:rPr>
-        <w:t xml:space="preserve">is particular </w:t>
+        <w:t xml:space="preserve"> </w:t>
+      </w:r>
+      <w:proofErr w:type="spellStart"/>
+      <w:ins w:id="6" w:author="Martin Falk" w:date="2014-06-24T17:37:00Z">
+        <w:r>
+          <w:rPr>
+            <w:shd w:val="clear" w:color="auto" w:fill="FFFFFF"/>
+          </w:rPr>
+          <w:t>of</w:t>
+        </w:r>
+      </w:ins>
+      <w:del w:id="7" w:author="Martin Falk" w:date="2014-06-24T17:37:00Z">
+        <w:r>
+          <w:rPr>
+            <w:shd w:val="clear" w:color="auto" w:fill="FFFFFF"/>
+          </w:rPr>
+          <w:delText xml:space="preserve">as </w:delText>
+        </w:r>
+      </w:del>
+      <w:r>
+        <w:rPr>
+          <w:shd w:val="clear" w:color="auto" w:fill="FFFFFF"/>
+        </w:rPr>
+        <w:t>th</w:t>
+      </w:r>
+      <w:r>
+        <w:rPr>
+          <w:shd w:val="clear" w:color="auto" w:fill="FFFFFF"/>
+        </w:rPr>
+        <w:t>is</w:t>
+      </w:r>
+      <w:proofErr w:type="spellEnd"/>
+      <w:r>
+        <w:rPr>
+          <w:shd w:val="clear" w:color="auto" w:fill="FFFFFF"/>
+        </w:rPr>
+        <w:t xml:space="preserve"> particular </w:t>
       </w:r>
       <w:r>
         <w:rPr>
@@ -1098,11 +1195,27 @@
         </w:rPr>
         <w:t>component</w:t>
       </w:r>
-      <w:r>
-        <w:rPr>
-          <w:shd w:val="clear" w:color="auto" w:fill="FFFFFF"/>
-        </w:rPr>
-        <w:t>, as it</w:t>
+      <w:del w:id="8" w:author="Martin Falk" w:date="2014-06-24T17:37:00Z">
+        <w:r>
+          <w:rPr>
+            <w:shd w:val="clear" w:color="auto" w:fill="FFFFFF"/>
+          </w:rPr>
+          <w:delText>, as</w:delText>
+        </w:r>
+      </w:del>
+      <w:ins w:id="9" w:author="Martin Falk" w:date="2014-06-24T17:37:00Z">
+        <w:r>
+          <w:rPr>
+            <w:shd w:val="clear" w:color="auto" w:fill="FFFFFF"/>
+          </w:rPr>
+          <w:t xml:space="preserve"> since</w:t>
+        </w:r>
+      </w:ins>
+      <w:r>
+        <w:rPr>
+          <w:shd w:val="clear" w:color="auto" w:fill="FFFFFF"/>
+        </w:rPr>
+        <w:t xml:space="preserve"> it</w:t>
       </w:r>
       <w:r>
         <w:rPr>
@@ -1126,32 +1239,60 @@
     <w:p>
       <w:pPr>
         <w:pStyle w:val="ReviewComment"/>
-      </w:pPr>
-      <w:r>
-        <w:t>“</w:t>
-      </w:r>
-      <w:r>
-        <w:t xml:space="preserve">One comment about the video: Neither, the build in tools on windows, i.e., the media player nor the build in </w:t>
-      </w:r>
-      <w:proofErr w:type="spellStart"/>
-      <w:r>
-        <w:t>quicktime</w:t>
-      </w:r>
-      <w:proofErr w:type="spellEnd"/>
-      <w:r>
-        <w:t xml:space="preserve"> on mac were able to play your video. I managed to play it with VLC but you may consider recoding the video in some more standard format if you want to make it part of the submitted version. Actually, I haven't checked why only VLC plays it but you must be doing something out of the ordinary, maybe some exotic codec?</w:t>
-      </w:r>
-      <w:r>
-        <w:t>”</w:t>
-      </w:r>
+        <w:rPr>
+          <w:ins w:id="10" w:author="Stefan Lindholm" w:date="2014-06-24T17:44:00Z"/>
+        </w:rPr>
+      </w:pPr>
+      <w:ins w:id="11" w:author="Stefan Lindholm" w:date="2014-06-24T17:44:00Z">
+        <w:r>
+          <w:t>“</w:t>
+        </w:r>
+        <w:r>
+          <w:t xml:space="preserve">One comment about the video: Neither, the build in tools on windows, i.e., the media player nor the build in </w:t>
+        </w:r>
+        <w:proofErr w:type="spellStart"/>
+        <w:r>
+          <w:t>quicktime</w:t>
+        </w:r>
+        <w:proofErr w:type="spellEnd"/>
+        <w:r>
+          <w:t xml:space="preserve"> on mac </w:t>
+        </w:r>
+        <w:proofErr w:type="gramStart"/>
+        <w:r>
+          <w:t>were</w:t>
+        </w:r>
+        <w:proofErr w:type="gramEnd"/>
+        <w:r>
+          <w:t xml:space="preserve"> able to play your video. I managed to play it with VLC but you may consider recoding the video in some more standard format if you want to make it part of the submitted version. Actually, I haven't checked why only VLC plays it but you must be doing something out of the ordinary, maybe some exotic codec?</w:t>
+        </w:r>
+        <w:r>
+          <w:t>”</w:t>
+        </w:r>
+      </w:ins>
     </w:p>
     <w:p>
       <w:pPr>
         <w:pStyle w:val="Reply"/>
-      </w:pPr>
-      <w:r>
-        <w:t>The codec is very common, but unfortunately the video was encoded with a non-standard 10bit option. This has now been addressed and the video should work with default players.</w:t>
-      </w:r>
+        <w:rPr>
+          <w:ins w:id="12" w:author="Stefan Lindholm" w:date="2014-06-24T17:44:00Z"/>
+        </w:rPr>
+      </w:pPr>
+      <w:ins w:id="13" w:author="Stefan Lindholm" w:date="2014-06-24T17:44:00Z">
+        <w:r>
+          <w:t xml:space="preserve">The codec is very common, but unfortunately the video was encoded with a non-standard 10bit option. This has now been addressed and the video should work with </w:t>
+        </w:r>
+      </w:ins>
+      <w:ins w:id="14" w:author="Martin Falk" w:date="2014-06-24T17:45:00Z">
+        <w:r>
+          <w:t xml:space="preserve">the </w:t>
+        </w:r>
+      </w:ins>
+      <w:ins w:id="15" w:author="Stefan Lindholm" w:date="2014-06-24T17:44:00Z">
+        <w:r>
+          <w:t>default players.</w:t>
+        </w:r>
+      </w:ins>
     </w:p>
     <w:p>
       <w:pPr>
@@ -1159,12 +1300,14 @@
           <w:lang w:val="en-US"/>
         </w:rPr>
       </w:pPr>
-      <w:r>
-        <w:rPr>
-          <w:lang w:val="en-US"/>
-        </w:rPr>
-        <w:br w:type="page"/>
-      </w:r>
+      <w:ins w:id="16" w:author="Stefan Lindholm" w:date="2014-06-24T17:44:00Z">
+        <w:r>
+          <w:rPr>
+            <w:lang w:val="en-US"/>
+          </w:rPr>
+          <w:br w:type="page"/>
+        </w:r>
+      </w:ins>
     </w:p>
     <w:p>
       <w:pPr>
@@ -1172,8 +1315,6 @@
           <w:lang w:val="en-US"/>
         </w:rPr>
       </w:pPr>
-      <w:bookmarkStart w:id="0" w:name="_GoBack"/>
-      <w:bookmarkEnd w:id="0"/>
       <w:r>
         <w:rPr>
           <w:lang w:val="en-US"/>
@@ -1251,13 +1392,35 @@
         <w:rPr>
           <w:lang w:val="en-US"/>
         </w:rPr>
-        <w:t>This includes a slight shorten</w:t>
-      </w:r>
-      <w:r>
-        <w:rPr>
-          <w:lang w:val="en-US"/>
-        </w:rPr>
-        <w:t xml:space="preserve">ing of the </w:t>
+        <w:t xml:space="preserve">This includes a slight </w:t>
+      </w:r>
+      <w:del w:id="17" w:author="Martin Falk" w:date="2014-06-24T17:38:00Z">
+        <w:r>
+          <w:rPr>
+            <w:lang w:val="en-US"/>
+          </w:rPr>
+          <w:delText>shorten</w:delText>
+        </w:r>
+        <w:r>
+          <w:rPr>
+            <w:lang w:val="en-US"/>
+          </w:rPr>
+          <w:delText xml:space="preserve">ing </w:delText>
+        </w:r>
+      </w:del>
+      <w:ins w:id="18" w:author="Martin Falk" w:date="2014-06-24T17:38:00Z">
+        <w:r>
+          <w:rPr>
+            <w:lang w:val="en-US"/>
+          </w:rPr>
+          <w:t xml:space="preserve">trimming </w:t>
+        </w:r>
+      </w:ins>
+      <w:r>
+        <w:rPr>
+          <w:lang w:val="en-US"/>
+        </w:rPr>
+        <w:t xml:space="preserve">of the </w:t>
       </w:r>
       <w:r>
         <w:rPr>
@@ -1269,7 +1432,55 @@
         <w:rPr>
           <w:lang w:val="en-US"/>
         </w:rPr>
-        <w:t>due to page overflow after addressing the reviewers’ comments</w:t>
+        <w:t xml:space="preserve">due to </w:t>
+      </w:r>
+      <w:ins w:id="19" w:author="Martin Falk" w:date="2014-06-24T17:38:00Z">
+        <w:r>
+          <w:rPr>
+            <w:lang w:val="en-US"/>
+          </w:rPr>
+          <w:t xml:space="preserve">hitting the </w:t>
+        </w:r>
+      </w:ins>
+      <w:r>
+        <w:rPr>
+          <w:lang w:val="en-US"/>
+        </w:rPr>
+        <w:t xml:space="preserve">page </w:t>
+      </w:r>
+      <w:del w:id="20" w:author="Martin Falk" w:date="2014-06-24T17:38:00Z">
+        <w:r>
+          <w:rPr>
+            <w:lang w:val="en-US"/>
+          </w:rPr>
+          <w:delText>overflow</w:delText>
+        </w:r>
+        <w:r>
+          <w:rPr>
+            <w:lang w:val="en-US"/>
+          </w:rPr>
+          <w:delText xml:space="preserve"> </w:delText>
+        </w:r>
+      </w:del>
+      <w:ins w:id="21" w:author="Martin Falk" w:date="2014-06-24T17:38:00Z">
+        <w:r>
+          <w:rPr>
+            <w:lang w:val="en-US"/>
+          </w:rPr>
+          <w:t>limit</w:t>
+        </w:r>
+        <w:r>
+          <w:rPr>
+            <w:lang w:val="en-US"/>
+          </w:rPr>
+          <w:t xml:space="preserve"> </w:t>
+        </w:r>
+      </w:ins>
+      <w:r>
+        <w:rPr>
+          <w:lang w:val="en-US"/>
+        </w:rPr>
+        <w:t>after addressing the reviewers’ comments</w:t>
       </w:r>
       <w:r>
         <w:rPr>
@@ -1347,7 +1558,7 @@
 </file>
 
 <file path=word/numbering.xml><?xml version="1.0" encoding="utf-8"?>
-<w:numbering xmlns:wpc="http://schemas.microsoft.com/office/word/2010/wordprocessingCanvas" xmlns:mc="http://schemas.openxmlformats.org/markup-compatibility/2006" xmlns:o="urn:schemas-microsoft-com:office:office" xmlns:r="http://schemas.openxmlformats.org/officeDocument/2006/relationships" xmlns:m="http://schemas.openxmlformats.org/officeDocument/2006/math" xmlns:v="urn:schemas-microsoft-com:vml" xmlns:wp14="http://schemas.microsoft.com/office/word/2010/wordprocessingDrawing" xmlns:wp="http://schemas.openxmlformats.org/drawingml/2006/wordprocessingDrawing" xmlns:w10="urn:schemas-microsoft-com:office:word" xmlns:w="http://schemas.openxmlformats.org/wordprocessingml/2006/main" xmlns:w14="http://schemas.microsoft.com/office/word/2010/wordml" xmlns:w15="http://schemas.microsoft.com/office/word/2012/wordml" xmlns:wpg="http://schemas.microsoft.com/office/word/2010/wordprocessingGroup" xmlns:wpi="http://schemas.microsoft.com/office/word/2010/wordprocessingInk" xmlns:wne="http://schemas.microsoft.com/office/word/2006/wordml" xmlns:wps="http://schemas.microsoft.com/office/word/2010/wordprocessingShape" mc:Ignorable="w14 w15 wp14">
+<w:numbering xmlns:wpc="http://schemas.microsoft.com/office/word/2010/wordprocessingCanvas" xmlns:mc="http://schemas.openxmlformats.org/markup-compatibility/2006" xmlns:o="urn:schemas-microsoft-com:office:office" xmlns:r="http://schemas.openxmlformats.org/officeDocument/2006/relationships" xmlns:m="http://schemas.openxmlformats.org/officeDocument/2006/math" xmlns:v="urn:schemas-microsoft-com:vml" xmlns:wp14="http://schemas.microsoft.com/office/word/2010/wordprocessingDrawing" xmlns:wp="http://schemas.openxmlformats.org/drawingml/2006/wordprocessingDrawing" xmlns:w10="urn:schemas-microsoft-com:office:word" xmlns:w="http://schemas.openxmlformats.org/wordprocessingml/2006/main" xmlns:w14="http://schemas.microsoft.com/office/word/2010/wordml" xmlns:wpg="http://schemas.microsoft.com/office/word/2010/wordprocessingGroup" xmlns:wpi="http://schemas.microsoft.com/office/word/2010/wordprocessingInk" xmlns:wne="http://schemas.microsoft.com/office/word/2006/wordml" xmlns:wps="http://schemas.microsoft.com/office/word/2010/wordprocessingShape" mc:Ignorable="w14 wp14">
   <w:abstractNum w:abstractNumId="0">
     <w:nsid w:val="0F14304C"/>
     <w:multiLevelType w:val="hybridMultilevel"/>
@@ -2229,7 +2440,7 @@
 </file>
 
 <file path=word/styles.xml><?xml version="1.0" encoding="utf-8"?>
-<w:styles xmlns:mc="http://schemas.openxmlformats.org/markup-compatibility/2006" xmlns:r="http://schemas.openxmlformats.org/officeDocument/2006/relationships" xmlns:w="http://schemas.openxmlformats.org/wordprocessingml/2006/main" xmlns:w14="http://schemas.microsoft.com/office/word/2010/wordml" xmlns:w15="http://schemas.microsoft.com/office/word/2012/wordml" mc:Ignorable="w14 w15">
+<w:styles xmlns:mc="http://schemas.openxmlformats.org/markup-compatibility/2006" xmlns:r="http://schemas.openxmlformats.org/officeDocument/2006/relationships" xmlns:w="http://schemas.openxmlformats.org/wordprocessingml/2006/main" xmlns:w14="http://schemas.microsoft.com/office/word/2010/wordml" mc:Ignorable="w14">
   <w:docDefaults>
     <w:rPrDefault>
       <w:rPr>
@@ -2245,378 +2456,144 @@
       </w:pPr>
     </w:pPrDefault>
   </w:docDefaults>
-  <w:latentStyles w:defLockedState="0" w:defUIPriority="99" w:defSemiHidden="0" w:defUnhideWhenUsed="0" w:defQFormat="0" w:count="371">
-    <w:lsdException w:name="Normal" w:uiPriority="0" w:qFormat="1"/>
-    <w:lsdException w:name="heading 1" w:uiPriority="9" w:qFormat="1"/>
-    <w:lsdException w:name="heading 2" w:semiHidden="1" w:uiPriority="9" w:unhideWhenUsed="1" w:qFormat="1"/>
-    <w:lsdException w:name="heading 3" w:semiHidden="1" w:uiPriority="9" w:unhideWhenUsed="1" w:qFormat="1"/>
-    <w:lsdException w:name="heading 4" w:semiHidden="1" w:uiPriority="9" w:unhideWhenUsed="1" w:qFormat="1"/>
-    <w:lsdException w:name="heading 5" w:semiHidden="1" w:uiPriority="9" w:unhideWhenUsed="1" w:qFormat="1"/>
-    <w:lsdException w:name="heading 6" w:semiHidden="1" w:uiPriority="9" w:unhideWhenUsed="1" w:qFormat="1"/>
-    <w:lsdException w:name="heading 7" w:semiHidden="1" w:uiPriority="9" w:unhideWhenUsed="1" w:qFormat="1"/>
-    <w:lsdException w:name="heading 8" w:semiHidden="1" w:uiPriority="9" w:unhideWhenUsed="1" w:qFormat="1"/>
-    <w:lsdException w:name="heading 9" w:semiHidden="1" w:uiPriority="9" w:unhideWhenUsed="1" w:qFormat="1"/>
-    <w:lsdException w:name="index 1" w:semiHidden="1" w:unhideWhenUsed="1"/>
-    <w:lsdException w:name="index 2" w:semiHidden="1" w:unhideWhenUsed="1"/>
-    <w:lsdException w:name="index 3" w:semiHidden="1" w:unhideWhenUsed="1"/>
-    <w:lsdException w:name="index 4" w:semiHidden="1" w:unhideWhenUsed="1"/>
-    <w:lsdException w:name="index 5" w:semiHidden="1" w:unhideWhenUsed="1"/>
-    <w:lsdException w:name="index 6" w:semiHidden="1" w:unhideWhenUsed="1"/>
-    <w:lsdException w:name="index 7" w:semiHidden="1" w:unhideWhenUsed="1"/>
-    <w:lsdException w:name="index 8" w:semiHidden="1" w:unhideWhenUsed="1"/>
-    <w:lsdException w:name="index 9" w:semiHidden="1" w:unhideWhenUsed="1"/>
-    <w:lsdException w:name="toc 1" w:semiHidden="1" w:uiPriority="39" w:unhideWhenUsed="1"/>
-    <w:lsdException w:name="toc 2" w:semiHidden="1" w:uiPriority="39" w:unhideWhenUsed="1"/>
-    <w:lsdException w:name="toc 3" w:semiHidden="1" w:uiPriority="39" w:unhideWhenUsed="1"/>
-    <w:lsdException w:name="toc 4" w:semiHidden="1" w:uiPriority="39" w:unhideWhenUsed="1"/>
-    <w:lsdException w:name="toc 5" w:semiHidden="1" w:uiPriority="39" w:unhideWhenUsed="1"/>
-    <w:lsdException w:name="toc 6" w:semiHidden="1" w:uiPriority="39" w:unhideWhenUsed="1"/>
-    <w:lsdException w:name="toc 7" w:semiHidden="1" w:uiPriority="39" w:unhideWhenUsed="1"/>
-    <w:lsdException w:name="toc 8" w:semiHidden="1" w:uiPriority="39" w:unhideWhenUsed="1"/>
-    <w:lsdException w:name="toc 9" w:semiHidden="1" w:uiPriority="39" w:unhideWhenUsed="1"/>
-    <w:lsdException w:name="Normal Indent" w:semiHidden="1" w:unhideWhenUsed="1"/>
-    <w:lsdException w:name="footnote text" w:semiHidden="1" w:unhideWhenUsed="1"/>
-    <w:lsdException w:name="annotation text" w:semiHidden="1" w:unhideWhenUsed="1"/>
-    <w:lsdException w:name="header" w:semiHidden="1" w:unhideWhenUsed="1"/>
-    <w:lsdException w:name="footer" w:semiHidden="1" w:unhideWhenUsed="1"/>
-    <w:lsdException w:name="index heading" w:semiHidden="1" w:unhideWhenUsed="1"/>
-    <w:lsdException w:name="caption" w:semiHidden="1" w:uiPriority="35" w:unhideWhenUsed="1" w:qFormat="1"/>
-    <w:lsdException w:name="table of figures" w:semiHidden="1" w:unhideWhenUsed="1"/>
-    <w:lsdException w:name="envelope address" w:semiHidden="1" w:unhideWhenUsed="1"/>
-    <w:lsdException w:name="envelope return" w:semiHidden="1" w:unhideWhenUsed="1"/>
-    <w:lsdException w:name="footnote reference" w:semiHidden="1" w:unhideWhenUsed="1"/>
-    <w:lsdException w:name="annotation reference" w:semiHidden="1" w:unhideWhenUsed="1"/>
-    <w:lsdException w:name="line number" w:semiHidden="1" w:unhideWhenUsed="1"/>
-    <w:lsdException w:name="page number" w:semiHidden="1" w:unhideWhenUsed="1"/>
-    <w:lsdException w:name="endnote reference" w:semiHidden="1" w:unhideWhenUsed="1"/>
-    <w:lsdException w:name="endnote text" w:semiHidden="1" w:unhideWhenUsed="1"/>
-    <w:lsdException w:name="table of authorities" w:semiHidden="1" w:unhideWhenUsed="1"/>
-    <w:lsdException w:name="macro" w:semiHidden="1" w:unhideWhenUsed="1"/>
-    <w:lsdException w:name="toa heading" w:semiHidden="1" w:unhideWhenUsed="1"/>
-    <w:lsdException w:name="List" w:semiHidden="1" w:unhideWhenUsed="1"/>
-    <w:lsdException w:name="List Bullet" w:semiHidden="1" w:unhideWhenUsed="1"/>
-    <w:lsdException w:name="List Number" w:semiHidden="1" w:unhideWhenUsed="1"/>
-    <w:lsdException w:name="List 2" w:semiHidden="1" w:unhideWhenUsed="1"/>
-    <w:lsdException w:name="List 3" w:semiHidden="1" w:unhideWhenUsed="1"/>
-    <w:lsdException w:name="List 4" w:semiHidden="1" w:unhideWhenUsed="1"/>
-    <w:lsdException w:name="List 5" w:semiHidden="1" w:unhideWhenUsed="1"/>
-    <w:lsdException w:name="List Bullet 2" w:semiHidden="1" w:unhideWhenUsed="1"/>
-    <w:lsdException w:name="List Bullet 3" w:semiHidden="1" w:unhideWhenUsed="1"/>
-    <w:lsdException w:name="List Bullet 4" w:semiHidden="1" w:unhideWhenUsed="1"/>
-    <w:lsdException w:name="List Bullet 5" w:semiHidden="1" w:unhideWhenUsed="1"/>
-    <w:lsdException w:name="List Number 2" w:semiHidden="1" w:unhideWhenUsed="1"/>
-    <w:lsdException w:name="List Number 3" w:semiHidden="1" w:unhideWhenUsed="1"/>
-    <w:lsdException w:name="List Number 4" w:semiHidden="1" w:unhideWhenUsed="1"/>
-    <w:lsdException w:name="List Number 5" w:semiHidden="1" w:unhideWhenUsed="1"/>
-    <w:lsdException w:name="Title" w:uiPriority="10" w:qFormat="1"/>
-    <w:lsdException w:name="Closing" w:semiHidden="1" w:unhideWhenUsed="1"/>
-    <w:lsdException w:name="Signature" w:semiHidden="1" w:unhideWhenUsed="1"/>
-    <w:lsdException w:name="Default Paragraph Font" w:semiHidden="1" w:uiPriority="1" w:unhideWhenUsed="1"/>
-    <w:lsdException w:name="Body Text" w:semiHidden="1" w:unhideWhenUsed="1"/>
-    <w:lsdException w:name="Body Text Indent" w:semiHidden="1" w:unhideWhenUsed="1"/>
-    <w:lsdException w:name="List Continue" w:semiHidden="1" w:unhideWhenUsed="1"/>
-    <w:lsdException w:name="List Continue 2" w:semiHidden="1" w:unhideWhenUsed="1"/>
-    <w:lsdException w:name="List Continue 3" w:semiHidden="1" w:unhideWhenUsed="1"/>
-    <w:lsdException w:name="List Continue 4" w:semiHidden="1" w:unhideWhenUsed="1"/>
-    <w:lsdException w:name="List Continue 5" w:semiHidden="1" w:unhideWhenUsed="1"/>
-    <w:lsdException w:name="Message Header" w:semiHidden="1" w:unhideWhenUsed="1"/>
-    <w:lsdException w:name="Subtitle" w:uiPriority="11" w:qFormat="1"/>
-    <w:lsdException w:name="Salutation" w:semiHidden="1" w:unhideWhenUsed="1"/>
-    <w:lsdException w:name="Date" w:semiHidden="1" w:unhideWhenUsed="1"/>
-    <w:lsdException w:name="Body Text First Indent" w:semiHidden="1" w:unhideWhenUsed="1"/>
-    <w:lsdException w:name="Body Text First Indent 2" w:semiHidden="1" w:unhideWhenUsed="1"/>
-    <w:lsdException w:name="Note Heading" w:semiHidden="1" w:unhideWhenUsed="1"/>
-    <w:lsdException w:name="Body Text 2" w:semiHidden="1" w:unhideWhenUsed="1"/>
-    <w:lsdException w:name="Body Text 3" w:semiHidden="1" w:unhideWhenUsed="1"/>
-    <w:lsdException w:name="Body Text Indent 2" w:semiHidden="1" w:unhideWhenUsed="1"/>
-    <w:lsdException w:name="Body Text Indent 3" w:semiHidden="1" w:unhideWhenUsed="1"/>
-    <w:lsdException w:name="Block Text" w:semiHidden="1" w:unhideWhenUsed="1"/>
-    <w:lsdException w:name="Hyperlink" w:semiHidden="1" w:unhideWhenUsed="1"/>
-    <w:lsdException w:name="FollowedHyperlink" w:semiHidden="1" w:unhideWhenUsed="1"/>
-    <w:lsdException w:name="Strong" w:uiPriority="22" w:qFormat="1"/>
-    <w:lsdException w:name="Emphasis" w:uiPriority="20" w:qFormat="1"/>
-    <w:lsdException w:name="Document Map" w:semiHidden="1" w:unhideWhenUsed="1"/>
-    <w:lsdException w:name="Plain Text" w:semiHidden="1" w:unhideWhenUsed="1"/>
-    <w:lsdException w:name="E-mail Signature" w:semiHidden="1" w:unhideWhenUsed="1"/>
-    <w:lsdException w:name="HTML Top of Form" w:semiHidden="1" w:unhideWhenUsed="1"/>
-    <w:lsdException w:name="HTML Bottom of Form" w:semiHidden="1" w:unhideWhenUsed="1"/>
-    <w:lsdException w:name="Normal (Web)" w:semiHidden="1" w:unhideWhenUsed="1"/>
-    <w:lsdException w:name="HTML Acronym" w:semiHidden="1" w:unhideWhenUsed="1"/>
-    <w:lsdException w:name="HTML Address" w:semiHidden="1" w:unhideWhenUsed="1"/>
-    <w:lsdException w:name="HTML Cite" w:semiHidden="1" w:unhideWhenUsed="1"/>
-    <w:lsdException w:name="HTML Code" w:semiHidden="1" w:unhideWhenUsed="1"/>
-    <w:lsdException w:name="HTML Definition" w:semiHidden="1" w:unhideWhenUsed="1"/>
-    <w:lsdException w:name="HTML Keyboard" w:semiHidden="1" w:unhideWhenUsed="1"/>
-    <w:lsdException w:name="HTML Preformatted" w:semiHidden="1" w:unhideWhenUsed="1"/>
-    <w:lsdException w:name="HTML Sample" w:semiHidden="1" w:unhideWhenUsed="1"/>
-    <w:lsdException w:name="HTML Typewriter" w:semiHidden="1" w:unhideWhenUsed="1"/>
-    <w:lsdException w:name="HTML Variable" w:semiHidden="1" w:unhideWhenUsed="1"/>
-    <w:lsdException w:name="Normal Table" w:semiHidden="1" w:unhideWhenUsed="1"/>
-    <w:lsdException w:name="annotation subject" w:semiHidden="1" w:unhideWhenUsed="1"/>
-    <w:lsdException w:name="No List" w:semiHidden="1" w:unhideWhenUsed="1"/>
-    <w:lsdException w:name="Outline List 1" w:semiHidden="1" w:unhideWhenUsed="1"/>
-    <w:lsdException w:name="Outline List 2" w:semiHidden="1" w:unhideWhenUsed="1"/>
-    <w:lsdException w:name="Outline List 3" w:semiHidden="1" w:unhideWhenUsed="1"/>
-    <w:lsdException w:name="Table Simple 1" w:semiHidden="1" w:unhideWhenUsed="1"/>
-    <w:lsdException w:name="Table Simple 2" w:semiHidden="1" w:unhideWhenUsed="1"/>
-    <w:lsdException w:name="Table Simple 3" w:semiHidden="1" w:unhideWhenUsed="1"/>
-    <w:lsdException w:name="Table Classic 1" w:semiHidden="1" w:unhideWhenUsed="1"/>
-    <w:lsdException w:name="Table Classic 2" w:semiHidden="1" w:unhideWhenUsed="1"/>
-    <w:lsdException w:name="Table Classic 3" w:semiHidden="1" w:unhideWhenUsed="1"/>
-    <w:lsdException w:name="Table Classic 4" w:semiHidden="1" w:unhideWhenUsed="1"/>
-    <w:lsdException w:name="Table Colorful 1" w:semiHidden="1" w:unhideWhenUsed="1"/>
-    <w:lsdException w:name="Table Colorful 2" w:semiHidden="1" w:unhideWhenUsed="1"/>
-    <w:lsdException w:name="Table Colorful 3" w:semiHidden="1" w:unhideWhenUsed="1"/>
-    <w:lsdException w:name="Table Columns 1" w:semiHidden="1" w:unhideWhenUsed="1"/>
-    <w:lsdException w:name="Table Columns 2" w:semiHidden="1" w:unhideWhenUsed="1"/>
-    <w:lsdException w:name="Table Columns 3" w:semiHidden="1" w:unhideWhenUsed="1"/>
-    <w:lsdException w:name="Table Columns 4" w:semiHidden="1" w:unhideWhenUsed="1"/>
-    <w:lsdException w:name="Table Columns 5" w:semiHidden="1" w:unhideWhenUsed="1"/>
-    <w:lsdException w:name="Table Grid 1" w:semiHidden="1" w:unhideWhenUsed="1"/>
-    <w:lsdException w:name="Table Grid 2" w:semiHidden="1" w:unhideWhenUsed="1"/>
-    <w:lsdException w:name="Table Grid 3" w:semiHidden="1" w:unhideWhenUsed="1"/>
-    <w:lsdException w:name="Table Grid 4" w:semiHidden="1" w:unhideWhenUsed="1"/>
-    <w:lsdException w:name="Table Grid 5" w:semiHidden="1" w:unhideWhenUsed="1"/>
-    <w:lsdException w:name="Table Grid 6" w:semiHidden="1" w:unhideWhenUsed="1"/>
-    <w:lsdException w:name="Table Grid 7" w:semiHidden="1" w:unhideWhenUsed="1"/>
-    <w:lsdException w:name="Table Grid 8" w:semiHidden="1" w:unhideWhenUsed="1"/>
-    <w:lsdException w:name="Table List 1" w:semiHidden="1" w:unhideWhenUsed="1"/>
-    <w:lsdException w:name="Table List 2" w:semiHidden="1" w:unhideWhenUsed="1"/>
-    <w:lsdException w:name="Table List 3" w:semiHidden="1" w:unhideWhenUsed="1"/>
-    <w:lsdException w:name="Table List 4" w:semiHidden="1" w:unhideWhenUsed="1"/>
-    <w:lsdException w:name="Table List 5" w:semiHidden="1" w:unhideWhenUsed="1"/>
-    <w:lsdException w:name="Table List 6" w:semiHidden="1" w:unhideWhenUsed="1"/>
-    <w:lsdException w:name="Table List 7" w:semiHidden="1" w:unhideWhenUsed="1"/>
-    <w:lsdException w:name="Table List 8" w:semiHidden="1" w:unhideWhenUsed="1"/>
-    <w:lsdException w:name="Table 3D effects 1" w:semiHidden="1" w:unhideWhenUsed="1"/>
-    <w:lsdException w:name="Table 3D effects 2" w:semiHidden="1" w:unhideWhenUsed="1"/>
-    <w:lsdException w:name="Table 3D effects 3" w:semiHidden="1" w:unhideWhenUsed="1"/>
-    <w:lsdException w:name="Table Contemporary" w:semiHidden="1" w:unhideWhenUsed="1"/>
-    <w:lsdException w:name="Table Elegant" w:semiHidden="1" w:unhideWhenUsed="1"/>
-    <w:lsdException w:name="Table Professional" w:semiHidden="1" w:unhideWhenUsed="1"/>
-    <w:lsdException w:name="Table Subtle 1" w:semiHidden="1" w:unhideWhenUsed="1"/>
-    <w:lsdException w:name="Table Subtle 2" w:semiHidden="1" w:unhideWhenUsed="1"/>
-    <w:lsdException w:name="Table Web 1" w:semiHidden="1" w:unhideWhenUsed="1"/>
-    <w:lsdException w:name="Table Web 2" w:semiHidden="1" w:unhideWhenUsed="1"/>
-    <w:lsdException w:name="Table Web 3" w:semiHidden="1" w:unhideWhenUsed="1"/>
-    <w:lsdException w:name="Balloon Text" w:semiHidden="1" w:unhideWhenUsed="1"/>
-    <w:lsdException w:name="Table Grid" w:uiPriority="59"/>
-    <w:lsdException w:name="Table Theme" w:semiHidden="1" w:unhideWhenUsed="1"/>
-    <w:lsdException w:name="Placeholder Text" w:semiHidden="1"/>
-    <w:lsdException w:name="No Spacing" w:uiPriority="1" w:qFormat="1"/>
-    <w:lsdException w:name="Light Shading" w:uiPriority="60"/>
-    <w:lsdException w:name="Light List" w:uiPriority="61"/>
-    <w:lsdException w:name="Light Grid" w:uiPriority="62"/>
-    <w:lsdException w:name="Medium Shading 1" w:uiPriority="63"/>
-    <w:lsdException w:name="Medium Shading 2" w:uiPriority="64"/>
-    <w:lsdException w:name="Medium List 1" w:uiPriority="65"/>
-    <w:lsdException w:name="Medium List 2" w:uiPriority="66"/>
-    <w:lsdException w:name="Medium Grid 1" w:uiPriority="67"/>
-    <w:lsdException w:name="Medium Grid 2" w:uiPriority="68"/>
-    <w:lsdException w:name="Medium Grid 3" w:uiPriority="69"/>
-    <w:lsdException w:name="Dark List" w:uiPriority="70"/>
-    <w:lsdException w:name="Colorful Shading" w:uiPriority="71"/>
-    <w:lsdException w:name="Colorful List" w:uiPriority="72"/>
-    <w:lsdException w:name="Colorful Grid" w:uiPriority="73"/>
-    <w:lsdException w:name="Light Shading Accent 1" w:uiPriority="60"/>
-    <w:lsdException w:name="Light List Accent 1" w:uiPriority="61"/>
-    <w:lsdException w:name="Light Grid Accent 1" w:uiPriority="62"/>
-    <w:lsdException w:name="Medium Shading 1 Accent 1" w:uiPriority="63"/>
-    <w:lsdException w:name="Medium Shading 2 Accent 1" w:uiPriority="64"/>
-    <w:lsdException w:name="Medium List 1 Accent 1" w:uiPriority="65"/>
-    <w:lsdException w:name="Revision" w:semiHidden="1"/>
-    <w:lsdException w:name="List Paragraph" w:uiPriority="34" w:qFormat="1"/>
-    <w:lsdException w:name="Quote" w:uiPriority="29" w:qFormat="1"/>
-    <w:lsdException w:name="Intense Quote" w:uiPriority="30" w:qFormat="1"/>
-    <w:lsdException w:name="Medium List 2 Accent 1" w:uiPriority="66"/>
-    <w:lsdException w:name="Medium Grid 1 Accent 1" w:uiPriority="67"/>
-    <w:lsdException w:name="Medium Grid 2 Accent 1" w:uiPriority="68"/>
-    <w:lsdException w:name="Medium Grid 3 Accent 1" w:uiPriority="69"/>
-    <w:lsdException w:name="Dark List Accent 1" w:uiPriority="70"/>
-    <w:lsdException w:name="Colorful Shading Accent 1" w:uiPriority="71"/>
-    <w:lsdException w:name="Colorful List Accent 1" w:uiPriority="72"/>
-    <w:lsdException w:name="Colorful Grid Accent 1" w:uiPriority="73"/>
-    <w:lsdException w:name="Light Shading Accent 2" w:uiPriority="60"/>
-    <w:lsdException w:name="Light List Accent 2" w:uiPriority="61"/>
-    <w:lsdException w:name="Light Grid Accent 2" w:uiPriority="62"/>
-    <w:lsdException w:name="Medium Shading 1 Accent 2" w:uiPriority="63"/>
-    <w:lsdException w:name="Medium Shading 2 Accent 2" w:uiPriority="64"/>
-    <w:lsdException w:name="Medium List 1 Accent 2" w:uiPriority="65"/>
-    <w:lsdException w:name="Medium List 2 Accent 2" w:uiPriority="66"/>
-    <w:lsdException w:name="Medium Grid 1 Accent 2" w:uiPriority="67"/>
-    <w:lsdException w:name="Medium Grid 2 Accent 2" w:uiPriority="68"/>
-    <w:lsdException w:name="Medium Grid 3 Accent 2" w:uiPriority="69"/>
-    <w:lsdException w:name="Dark List Accent 2" w:uiPriority="70"/>
-    <w:lsdException w:name="Colorful Shading Accent 2" w:uiPriority="71"/>
-    <w:lsdException w:name="Colorful List Accent 2" w:uiPriority="72"/>
-    <w:lsdException w:name="Colorful Grid Accent 2" w:uiPriority="73"/>
-    <w:lsdException w:name="Light Shading Accent 3" w:uiPriority="60"/>
-    <w:lsdException w:name="Light List Accent 3" w:uiPriority="61"/>
-    <w:lsdException w:name="Light Grid Accent 3" w:uiPriority="62"/>
-    <w:lsdException w:name="Medium Shading 1 Accent 3" w:uiPriority="63"/>
-    <w:lsdException w:name="Medium Shading 2 Accent 3" w:uiPriority="64"/>
-    <w:lsdException w:name="Medium List 1 Accent 3" w:uiPriority="65"/>
-    <w:lsdException w:name="Medium List 2 Accent 3" w:uiPriority="66"/>
-    <w:lsdException w:name="Medium Grid 1 Accent 3" w:uiPriority="67"/>
-    <w:lsdException w:name="Medium Grid 2 Accent 3" w:uiPriority="68"/>
-    <w:lsdException w:name="Medium Grid 3 Accent 3" w:uiPriority="69"/>
-    <w:lsdException w:name="Dark List Accent 3" w:uiPriority="70"/>
-    <w:lsdException w:name="Colorful Shading Accent 3" w:uiPriority="71"/>
-    <w:lsdException w:name="Colorful List Accent 3" w:uiPriority="72"/>
-    <w:lsdException w:name="Colorful Grid Accent 3" w:uiPriority="73"/>
-    <w:lsdException w:name="Light Shading Accent 4" w:uiPriority="60"/>
-    <w:lsdException w:name="Light List Accent 4" w:uiPriority="61"/>
-    <w:lsdException w:name="Light Grid Accent 4" w:uiPriority="62"/>
-    <w:lsdException w:name="Medium Shading 1 Accent 4" w:uiPriority="63"/>
-    <w:lsdException w:name="Medium Shading 2 Accent 4" w:uiPriority="64"/>
-    <w:lsdException w:name="Medium List 1 Accent 4" w:uiPriority="65"/>
-    <w:lsdException w:name="Medium List 2 Accent 4" w:uiPriority="66"/>
-    <w:lsdException w:name="Medium Grid 1 Accent 4" w:uiPriority="67"/>
-    <w:lsdException w:name="Medium Grid 2 Accent 4" w:uiPriority="68"/>
-    <w:lsdException w:name="Medium Grid 3 Accent 4" w:uiPriority="69"/>
-    <w:lsdException w:name="Dark List Accent 4" w:uiPriority="70"/>
-    <w:lsdException w:name="Colorful Shading Accent 4" w:uiPriority="71"/>
-    <w:lsdException w:name="Colorful List Accent 4" w:uiPriority="72"/>
-    <w:lsdException w:name="Colorful Grid Accent 4" w:uiPriority="73"/>
-    <w:lsdException w:name="Light Shading Accent 5" w:uiPriority="60"/>
-    <w:lsdException w:name="Light List Accent 5" w:uiPriority="61"/>
-    <w:lsdException w:name="Light Grid Accent 5" w:uiPriority="62"/>
-    <w:lsdException w:name="Medium Shading 1 Accent 5" w:uiPriority="63"/>
-    <w:lsdException w:name="Medium Shading 2 Accent 5" w:uiPriority="64"/>
-    <w:lsdException w:name="Medium List 1 Accent 5" w:uiPriority="65"/>
-    <w:lsdException w:name="Medium List 2 Accent 5" w:uiPriority="66"/>
-    <w:lsdException w:name="Medium Grid 1 Accent 5" w:uiPriority="67"/>
-    <w:lsdException w:name="Medium Grid 2 Accent 5" w:uiPriority="68"/>
-    <w:lsdException w:name="Medium Grid 3 Accent 5" w:uiPriority="69"/>
-    <w:lsdException w:name="Dark List Accent 5" w:uiPriority="70"/>
-    <w:lsdException w:name="Colorful Shading Accent 5" w:uiPriority="71"/>
-    <w:lsdException w:name="Colorful List Accent 5" w:uiPriority="72"/>
-    <w:lsdException w:name="Colorful Grid Accent 5" w:uiPriority="73"/>
-    <w:lsdException w:name="Light Shading Accent 6" w:uiPriority="60"/>
-    <w:lsdException w:name="Light List Accent 6" w:uiPriority="61"/>
-    <w:lsdException w:name="Light Grid Accent 6" w:uiPriority="62"/>
-    <w:lsdException w:name="Medium Shading 1 Accent 6" w:uiPriority="63"/>
-    <w:lsdException w:name="Medium Shading 2 Accent 6" w:uiPriority="64"/>
-    <w:lsdException w:name="Medium List 1 Accent 6" w:uiPriority="65"/>
-    <w:lsdException w:name="Medium List 2 Accent 6" w:uiPriority="66"/>
-    <w:lsdException w:name="Medium Grid 1 Accent 6" w:uiPriority="67"/>
-    <w:lsdException w:name="Medium Grid 2 Accent 6" w:uiPriority="68"/>
-    <w:lsdException w:name="Medium Grid 3 Accent 6" w:uiPriority="69"/>
-    <w:lsdException w:name="Dark List Accent 6" w:uiPriority="70"/>
-    <w:lsdException w:name="Colorful Shading Accent 6" w:uiPriority="71"/>
-    <w:lsdException w:name="Colorful List Accent 6" w:uiPriority="72"/>
-    <w:lsdException w:name="Colorful Grid Accent 6" w:uiPriority="73"/>
-    <w:lsdException w:name="Subtle Emphasis" w:uiPriority="19" w:qFormat="1"/>
-    <w:lsdException w:name="Intense Emphasis" w:uiPriority="21" w:qFormat="1"/>
-    <w:lsdException w:name="Subtle Reference" w:uiPriority="31" w:qFormat="1"/>
-    <w:lsdException w:name="Intense Reference" w:uiPriority="32" w:qFormat="1"/>
-    <w:lsdException w:name="Book Title" w:uiPriority="33" w:qFormat="1"/>
-    <w:lsdException w:name="Bibliography" w:semiHidden="1" w:uiPriority="37" w:unhideWhenUsed="1"/>
-    <w:lsdException w:name="TOC Heading" w:semiHidden="1" w:uiPriority="39" w:unhideWhenUsed="1" w:qFormat="1"/>
-    <w:lsdException w:name="Plain Table 1" w:uiPriority="41"/>
-    <w:lsdException w:name="Plain Table 2" w:uiPriority="42"/>
-    <w:lsdException w:name="Plain Table 3" w:uiPriority="43"/>
-    <w:lsdException w:name="Plain Table 4" w:uiPriority="44"/>
-    <w:lsdException w:name="Plain Table 5" w:uiPriority="45"/>
-    <w:lsdException w:name="Grid Table Light" w:uiPriority="40"/>
-    <w:lsdException w:name="Grid Table 1 Light" w:uiPriority="46"/>
-    <w:lsdException w:name="Grid Table 2" w:uiPriority="47"/>
-    <w:lsdException w:name="Grid Table 3" w:uiPriority="48"/>
-    <w:lsdException w:name="Grid Table 4" w:uiPriority="49"/>
-    <w:lsdException w:name="Grid Table 5 Dark" w:uiPriority="50"/>
-    <w:lsdException w:name="Grid Table 6 Colorful" w:uiPriority="51"/>
-    <w:lsdException w:name="Grid Table 7 Colorful" w:uiPriority="52"/>
-    <w:lsdException w:name="Grid Table 1 Light Accent 1" w:uiPriority="46"/>
-    <w:lsdException w:name="Grid Table 2 Accent 1" w:uiPriority="47"/>
-    <w:lsdException w:name="Grid Table 3 Accent 1" w:uiPriority="48"/>
-    <w:lsdException w:name="Grid Table 4 Accent 1" w:uiPriority="49"/>
-    <w:lsdException w:name="Grid Table 5 Dark Accent 1" w:uiPriority="50"/>
-    <w:lsdException w:name="Grid Table 6 Colorful Accent 1" w:uiPriority="51"/>
-    <w:lsdException w:name="Grid Table 7 Colorful Accent 1" w:uiPriority="52"/>
-    <w:lsdException w:name="Grid Table 1 Light Accent 2" w:uiPriority="46"/>
-    <w:lsdException w:name="Grid Table 2 Accent 2" w:uiPriority="47"/>
-    <w:lsdException w:name="Grid Table 3 Accent 2" w:uiPriority="48"/>
-    <w:lsdException w:name="Grid Table 4 Accent 2" w:uiPriority="49"/>
-    <w:lsdException w:name="Grid Table 5 Dark Accent 2" w:uiPriority="50"/>
-    <w:lsdException w:name="Grid Table 6 Colorful Accent 2" w:uiPriority="51"/>
-    <w:lsdException w:name="Grid Table 7 Colorful Accent 2" w:uiPriority="52"/>
-    <w:lsdException w:name="Grid Table 1 Light Accent 3" w:uiPriority="46"/>
-    <w:lsdException w:name="Grid Table 2 Accent 3" w:uiPriority="47"/>
-    <w:lsdException w:name="Grid Table 3 Accent 3" w:uiPriority="48"/>
-    <w:lsdException w:name="Grid Table 4 Accent 3" w:uiPriority="49"/>
-    <w:lsdException w:name="Grid Table 5 Dark Accent 3" w:uiPriority="50"/>
-    <w:lsdException w:name="Grid Table 6 Colorful Accent 3" w:uiPriority="51"/>
-    <w:lsdException w:name="Grid Table 7 Colorful Accent 3" w:uiPriority="52"/>
-    <w:lsdException w:name="Grid Table 1 Light Accent 4" w:uiPriority="46"/>
-    <w:lsdException w:name="Grid Table 2 Accent 4" w:uiPriority="47"/>
-    <w:lsdException w:name="Grid Table 3 Accent 4" w:uiPriority="48"/>
-    <w:lsdException w:name="Grid Table 4 Accent 4" w:uiPriority="49"/>
-    <w:lsdException w:name="Grid Table 5 Dark Accent 4" w:uiPriority="50"/>
-    <w:lsdException w:name="Grid Table 6 Colorful Accent 4" w:uiPriority="51"/>
-    <w:lsdException w:name="Grid Table 7 Colorful Accent 4" w:uiPriority="52"/>
-    <w:lsdException w:name="Grid Table 1 Light Accent 5" w:uiPriority="46"/>
-    <w:lsdException w:name="Grid Table 2 Accent 5" w:uiPriority="47"/>
-    <w:lsdException w:name="Grid Table 3 Accent 5" w:uiPriority="48"/>
-    <w:lsdException w:name="Grid Table 4 Accent 5" w:uiPriority="49"/>
-    <w:lsdException w:name="Grid Table 5 Dark Accent 5" w:uiPriority="50"/>
-    <w:lsdException w:name="Grid Table 6 Colorful Accent 5" w:uiPriority="51"/>
-    <w:lsdException w:name="Grid Table 7 Colorful Accent 5" w:uiPriority="52"/>
-    <w:lsdException w:name="Grid Table 1 Light Accent 6" w:uiPriority="46"/>
-    <w:lsdException w:name="Grid Table 2 Accent 6" w:uiPriority="47"/>
-    <w:lsdException w:name="Grid Table 3 Accent 6" w:uiPriority="48"/>
-    <w:lsdException w:name="Grid Table 4 Accent 6" w:uiPriority="49"/>
-    <w:lsdException w:name="Grid Table 5 Dark Accent 6" w:uiPriority="50"/>
-    <w:lsdException w:name="Grid Table 6 Colorful Accent 6" w:uiPriority="51"/>
-    <w:lsdException w:name="Grid Table 7 Colorful Accent 6" w:uiPriority="52"/>
-    <w:lsdException w:name="List Table 1 Light" w:uiPriority="46"/>
-    <w:lsdException w:name="List Table 2" w:uiPriority="47"/>
-    <w:lsdException w:name="List Table 3" w:uiPriority="48"/>
-    <w:lsdException w:name="List Table 4" w:uiPriority="49"/>
-    <w:lsdException w:name="List Table 5 Dark" w:uiPriority="50"/>
-    <w:lsdException w:name="List Table 6 Colorful" w:uiPriority="51"/>
-    <w:lsdException w:name="List Table 7 Colorful" w:uiPriority="52"/>
-    <w:lsdException w:name="List Table 1 Light Accent 1" w:uiPriority="46"/>
-    <w:lsdException w:name="List Table 2 Accent 1" w:uiPriority="47"/>
-    <w:lsdException w:name="List Table 3 Accent 1" w:uiPriority="48"/>
-    <w:lsdException w:name="List Table 4 Accent 1" w:uiPriority="49"/>
-    <w:lsdException w:name="List Table 5 Dark Accent 1" w:uiPriority="50"/>
-    <w:lsdException w:name="List Table 6 Colorful Accent 1" w:uiPriority="51"/>
-    <w:lsdException w:name="List Table 7 Colorful Accent 1" w:uiPriority="52"/>
-    <w:lsdException w:name="List Table 1 Light Accent 2" w:uiPriority="46"/>
-    <w:lsdException w:name="List Table 2 Accent 2" w:uiPriority="47"/>
-    <w:lsdException w:name="List Table 3 Accent 2" w:uiPriority="48"/>
-    <w:lsdException w:name="List Table 4 Accent 2" w:uiPriority="49"/>
-    <w:lsdException w:name="List Table 5 Dark Accent 2" w:uiPriority="50"/>
-    <w:lsdException w:name="List Table 6 Colorful Accent 2" w:uiPriority="51"/>
-    <w:lsdException w:name="List Table 7 Colorful Accent 2" w:uiPriority="52"/>
-    <w:lsdException w:name="List Table 1 Light Accent 3" w:uiPriority="46"/>
-    <w:lsdException w:name="List Table 2 Accent 3" w:uiPriority="47"/>
-    <w:lsdException w:name="List Table 3 Accent 3" w:uiPriority="48"/>
-    <w:lsdException w:name="List Table 4 Accent 3" w:uiPriority="49"/>
-    <w:lsdException w:name="List Table 5 Dark Accent 3" w:uiPriority="50"/>
-    <w:lsdException w:name="List Table 6 Colorful Accent 3" w:uiPriority="51"/>
-    <w:lsdException w:name="List Table 7 Colorful Accent 3" w:uiPriority="52"/>
-    <w:lsdException w:name="List Table 1 Light Accent 4" w:uiPriority="46"/>
-    <w:lsdException w:name="List Table 2 Accent 4" w:uiPriority="47"/>
-    <w:lsdException w:name="List Table 3 Accent 4" w:uiPriority="48"/>
-    <w:lsdException w:name="List Table 4 Accent 4" w:uiPriority="49"/>
-    <w:lsdException w:name="List Table 5 Dark Accent 4" w:uiPriority="50"/>
-    <w:lsdException w:name="List Table 6 Colorful Accent 4" w:uiPriority="51"/>
-    <w:lsdException w:name="List Table 7 Colorful Accent 4" w:uiPriority="52"/>
-    <w:lsdException w:name="List Table 1 Light Accent 5" w:uiPriority="46"/>
-    <w:lsdException w:name="List Table 2 Accent 5" w:uiPriority="47"/>
-    <w:lsdException w:name="List Table 3 Accent 5" w:uiPriority="48"/>
-    <w:lsdException w:name="List Table 4 Accent 5" w:uiPriority="49"/>
-    <w:lsdException w:name="List Table 5 Dark Accent 5" w:uiPriority="50"/>
-    <w:lsdException w:name="List Table 6 Colorful Accent 5" w:uiPriority="51"/>
-    <w:lsdException w:name="List Table 7 Colorful Accent 5" w:uiPriority="52"/>
-    <w:lsdException w:name="List Table 1 Light Accent 6" w:uiPriority="46"/>
-    <w:lsdException w:name="List Table 2 Accent 6" w:uiPriority="47"/>
-    <w:lsdException w:name="List Table 3 Accent 6" w:uiPriority="48"/>
-    <w:lsdException w:name="List Table 4 Accent 6" w:uiPriority="49"/>
-    <w:lsdException w:name="List Table 5 Dark Accent 6" w:uiPriority="50"/>
-    <w:lsdException w:name="List Table 6 Colorful Accent 6" w:uiPriority="51"/>
-    <w:lsdException w:name="List Table 7 Colorful Accent 6" w:uiPriority="52"/>
+  <w:latentStyles w:defLockedState="0" w:defUIPriority="99" w:defSemiHidden="1" w:defUnhideWhenUsed="1" w:defQFormat="0" w:count="267">
+    <w:lsdException w:name="Normal" w:semiHidden="0" w:uiPriority="0" w:unhideWhenUsed="0" w:qFormat="1"/>
+    <w:lsdException w:name="heading 1" w:semiHidden="0" w:uiPriority="9" w:unhideWhenUsed="0" w:qFormat="1"/>
+    <w:lsdException w:name="heading 2" w:uiPriority="9" w:qFormat="1"/>
+    <w:lsdException w:name="heading 3" w:uiPriority="9" w:qFormat="1"/>
+    <w:lsdException w:name="heading 4" w:uiPriority="9" w:qFormat="1"/>
+    <w:lsdException w:name="heading 5" w:uiPriority="9" w:qFormat="1"/>
+    <w:lsdException w:name="heading 6" w:uiPriority="9" w:qFormat="1"/>
+    <w:lsdException w:name="heading 7" w:uiPriority="9" w:qFormat="1"/>
+    <w:lsdException w:name="heading 8" w:uiPriority="9" w:qFormat="1"/>
+    <w:lsdException w:name="heading 9" w:uiPriority="9" w:qFormat="1"/>
+    <w:lsdException w:name="toc 1" w:uiPriority="39"/>
+    <w:lsdException w:name="toc 2" w:uiPriority="39"/>
+    <w:lsdException w:name="toc 3" w:uiPriority="39"/>
+    <w:lsdException w:name="toc 4" w:uiPriority="39"/>
+    <w:lsdException w:name="toc 5" w:uiPriority="39"/>
+    <w:lsdException w:name="toc 6" w:uiPriority="39"/>
+    <w:lsdException w:name="toc 7" w:uiPriority="39"/>
+    <w:lsdException w:name="toc 8" w:uiPriority="39"/>
+    <w:lsdException w:name="toc 9" w:uiPriority="39"/>
+    <w:lsdException w:name="caption" w:uiPriority="35" w:qFormat="1"/>
+    <w:lsdException w:name="Title" w:semiHidden="0" w:uiPriority="10" w:unhideWhenUsed="0" w:qFormat="1"/>
+    <w:lsdException w:name="Default Paragraph Font" w:uiPriority="1"/>
+    <w:lsdException w:name="Subtitle" w:semiHidden="0" w:uiPriority="11" w:unhideWhenUsed="0" w:qFormat="1"/>
+    <w:lsdException w:name="Strong" w:semiHidden="0" w:uiPriority="22" w:unhideWhenUsed="0" w:qFormat="1"/>
+    <w:lsdException w:name="Emphasis" w:semiHidden="0" w:uiPriority="20" w:unhideWhenUsed="0" w:qFormat="1"/>
+    <w:lsdException w:name="Table Grid" w:semiHidden="0" w:uiPriority="59" w:unhideWhenUsed="0"/>
+    <w:lsdException w:name="Placeholder Text" w:unhideWhenUsed="0"/>
+    <w:lsdException w:name="No Spacing" w:semiHidden="0" w:uiPriority="1" w:unhideWhenUsed="0" w:qFormat="1"/>
+    <w:lsdException w:name="Light Shading" w:semiHidden="0" w:uiPriority="60" w:unhideWhenUsed="0"/>
+    <w:lsdException w:name="Light List" w:semiHidden="0" w:uiPriority="61" w:unhideWhenUsed="0"/>
+    <w:lsdException w:name="Light Grid" w:semiHidden="0" w:uiPriority="62" w:unhideWhenUsed="0"/>
+    <w:lsdException w:name="Medium Shading 1" w:semiHidden="0" w:uiPriority="63" w:unhideWhenUsed="0"/>
+    <w:lsdException w:name="Medium Shading 2" w:semiHidden="0" w:uiPriority="64" w:unhideWhenUsed="0"/>
+    <w:lsdException w:name="Medium List 1" w:semiHidden="0" w:uiPriority="65" w:unhideWhenUsed="0"/>
+    <w:lsdException w:name="Medium List 2" w:semiHidden="0" w:uiPriority="66" w:unhideWhenUsed="0"/>
+    <w:lsdException w:name="Medium Grid 1" w:semiHidden="0" w:uiPriority="67" w:unhideWhenUsed="0"/>
+    <w:lsdException w:name="Medium Grid 2" w:semiHidden="0" w:uiPriority="68" w:unhideWhenUsed="0"/>
+    <w:lsdException w:name="Medium Grid 3" w:semiHidden="0" w:uiPriority="69" w:unhideWhenUsed="0"/>
+    <w:lsdException w:name="Dark List" w:semiHidden="0" w:uiPriority="70" w:unhideWhenUsed="0"/>
+    <w:lsdException w:name="Colorful Shading" w:semiHidden="0" w:uiPriority="71" w:unhideWhenUsed="0"/>
+    <w:lsdException w:name="Colorful List" w:semiHidden="0" w:uiPriority="72" w:unhideWhenUsed="0"/>
+    <w:lsdException w:name="Colorful Grid" w:semiHidden="0" w:uiPriority="73" w:unhideWhenUsed="0"/>
+    <w:lsdException w:name="Light Shading Accent 1" w:semiHidden="0" w:uiPriority="60" w:unhideWhenUsed="0"/>
+    <w:lsdException w:name="Light List Accent 1" w:semiHidden="0" w:uiPriority="61" w:unhideWhenUsed="0"/>
+    <w:lsdException w:name="Light Grid Accent 1" w:semiHidden="0" w:uiPriority="62" w:unhideWhenUsed="0"/>
+    <w:lsdException w:name="Medium Shading 1 Accent 1" w:semiHidden="0" w:uiPriority="63" w:unhideWhenUsed="0"/>
+    <w:lsdException w:name="Medium Shading 2 Accent 1" w:semiHidden="0" w:uiPriority="64" w:unhideWhenUsed="0"/>
+    <w:lsdException w:name="Medium List 1 Accent 1" w:semiHidden="0" w:uiPriority="65" w:unhideWhenUsed="0"/>
+    <w:lsdException w:name="Revision" w:unhideWhenUsed="0"/>
+    <w:lsdException w:name="List Paragraph" w:semiHidden="0" w:uiPriority="34" w:unhideWhenUsed="0" w:qFormat="1"/>
+    <w:lsdException w:name="Quote" w:semiHidden="0" w:uiPriority="29" w:unhideWhenUsed="0" w:qFormat="1"/>
+    <w:lsdException w:name="Intense Quote" w:semiHidden="0" w:uiPriority="30" w:unhideWhenUsed="0" w:qFormat="1"/>
+    <w:lsdException w:name="Medium List 2 Accent 1" w:semiHidden="0" w:uiPriority="66" w:unhideWhenUsed="0"/>
+    <w:lsdException w:name="Medium Grid 1 Accent 1" w:semiHidden="0" w:uiPriority="67" w:unhideWhenUsed="0"/>
+    <w:lsdException w:name="Medium Grid 2 Accent 1" w:semiHidden="0" w:uiPriority="68" w:unhideWhenUsed="0"/>
+    <w:lsdException w:name="Medium Grid 3 Accent 1" w:semiHidden="0" w:uiPriority="69" w:unhideWhenUsed="0"/>
+    <w:lsdException w:name="Dark List Accent 1" w:semiHidden="0" w:uiPriority="70" w:unhideWhenUsed="0"/>
+    <w:lsdException w:name="Colorful Shading Accent 1" w:semiHidden="0" w:uiPriority="71" w:unhideWhenUsed="0"/>
+    <w:lsdException w:name="Colorful List Accent 1" w:semiHidden="0" w:uiPriority="72" w:unhideWhenUsed="0"/>
+    <w:lsdException w:name="Colorful Grid Accent 1" w:semiHidden="0" w:uiPriority="73" w:unhideWhenUsed="0"/>
+    <w:lsdException w:name="Light Shading Accent 2" w:semiHidden="0" w:uiPriority="60" w:unhideWhenUsed="0"/>
+    <w:lsdException w:name="Light List Accent 2" w:semiHidden="0" w:uiPriority="61" w:unhideWhenUsed="0"/>
+    <w:lsdException w:name="Light Grid Accent 2" w:semiHidden="0" w:uiPriority="62" w:unhideWhenUsed="0"/>
+    <w:lsdException w:name="Medium Shading 1 Accent 2" w:semiHidden="0" w:uiPriority="63" w:unhideWhenUsed="0"/>
+    <w:lsdException w:name="Medium Shading 2 Accent 2" w:semiHidden="0" w:uiPriority="64" w:unhideWhenUsed="0"/>
+    <w:lsdException w:name="Medium List 1 Accent 2" w:semiHidden="0" w:uiPriority="65" w:unhideWhenUsed="0"/>
+    <w:lsdException w:name="Medium List 2 Accent 2" w:semiHidden="0" w:uiPriority="66" w:unhideWhenUsed="0"/>
+    <w:lsdException w:name="Medium Grid 1 Accent 2" w:semiHidden="0" w:uiPriority="67" w:unhideWhenUsed="0"/>
+    <w:lsdException w:name="Medium Grid 2 Accent 2" w:semiHidden="0" w:uiPriority="68" w:unhideWhenUsed="0"/>
+    <w:lsdException w:name="Medium Grid 3 Accent 2" w:semiHidden="0" w:uiPriority="69" w:unhideWhenUsed="0"/>
+    <w:lsdException w:name="Dark List Accent 2" w:semiHidden="0" w:uiPriority="70" w:unhideWhenUsed="0"/>
+    <w:lsdException w:name="Colorful Shading Accent 2" w:semiHidden="0" w:uiPriority="71" w:unhideWhenUsed="0"/>
+    <w:lsdException w:name="Colorful List Accent 2" w:semiHidden="0" w:uiPriority="72" w:unhideWhenUsed="0"/>
+    <w:lsdException w:name="Colorful Grid Accent 2" w:semiHidden="0" w:uiPriority="73" w:unhideWhenUsed="0"/>
+    <w:lsdException w:name="Light Shading Accent 3" w:semiHidden="0" w:uiPriority="60" w:unhideWhenUsed="0"/>
+    <w:lsdException w:name="Light List Accent 3" w:semiHidden="0" w:uiPriority="61" w:unhideWhenUsed="0"/>
+    <w:lsdException w:name="Light Grid Accent 3" w:semiHidden="0" w:uiPriority="62" w:unhideWhenUsed="0"/>
+    <w:lsdException w:name="Medium Shading 1 Accent 3" w:semiHidden="0" w:uiPriority="63" w:unhideWhenUsed="0"/>
+    <w:lsdException w:name="Medium Shading 2 Accent 3" w:semiHidden="0" w:uiPriority="64" w:unhideWhenUsed="0"/>
+    <w:lsdException w:name="Medium List 1 Accent 3" w:semiHidden="0" w:uiPriority="65" w:unhideWhenUsed="0"/>
+    <w:lsdException w:name="Medium List 2 Accent 3" w:semiHidden="0" w:uiPriority="66" w:unhideWhenUsed="0"/>
+    <w:lsdException w:name="Medium Grid 1 Accent 3" w:semiHidden="0" w:uiPriority="67" w:unhideWhenUsed="0"/>
+    <w:lsdException w:name="Medium Grid 2 Accent 3" w:semiHidden="0" w:uiPriority="68" w:unhideWhenUsed="0"/>
+    <w:lsdException w:name="Medium Grid 3 Accent 3" w:semiHidden="0" w:uiPriority="69" w:unhideWhenUsed="0"/>
+    <w:lsdException w:name="Dark List Accent 3" w:semiHidden="0" w:uiPriority="70" w:unhideWhenUsed="0"/>
+    <w:lsdException w:name="Colorful Shading Accent 3" w:semiHidden="0" w:uiPriority="71" w:unhideWhenUsed="0"/>
+    <w:lsdException w:name="Colorful List Accent 3" w:semiHidden="0" w:uiPriority="72" w:unhideWhenUsed="0"/>
+    <w:lsdException w:name="Colorful Grid Accent 3" w:semiHidden="0" w:uiPriority="73" w:unhideWhenUsed="0"/>
+    <w:lsdException w:name="Light Shading Accent 4" w:semiHidden="0" w:uiPriority="60" w:unhideWhenUsed="0"/>
+    <w:lsdException w:name="Light List Accent 4" w:semiHidden="0" w:uiPriority="61" w:unhideWhenUsed="0"/>
+    <w:lsdException w:name="Light Grid Accent 4" w:semiHidden="0" w:uiPriority="62" w:unhideWhenUsed="0"/>
+    <w:lsdException w:name="Medium Shading 1 Accent 4" w:semiHidden="0" w:uiPriority="63" w:unhideWhenUsed="0"/>
+    <w:lsdException w:name="Medium Shading 2 Accent 4" w:semiHidden="0" w:uiPriority="64" w:unhideWhenUsed="0"/>
+    <w:lsdException w:name="Medium List 1 Accent 4" w:semiHidden="0" w:uiPriority="65" w:unhideWhenUsed="0"/>
+    <w:lsdException w:name="Medium List 2 Accent 4" w:semiHidden="0" w:uiPriority="66" w:unhideWhenUsed="0"/>
+    <w:lsdException w:name="Medium Grid 1 Accent 4" w:semiHidden="0" w:uiPriority="67" w:unhideWhenUsed="0"/>
+    <w:lsdException w:name="Medium Grid 2 Accent 4" w:semiHidden="0" w:uiPriority="68" w:unhideWhenUsed="0"/>
+    <w:lsdException w:name="Medium Grid 3 Accent 4" w:semiHidden="0" w:uiPriority="69" w:unhideWhenUsed="0"/>
+    <w:lsdException w:name="Dark List Accent 4" w:semiHidden="0" w:uiPriority="70" w:unhideWhenUsed="0"/>
+    <w:lsdException w:name="Colorful Shading Accent 4" w:semiHidden="0" w:uiPriority="71" w:unhideWhenUsed="0"/>
+    <w:lsdException w:name="Colorful List Accent 4" w:semiHidden="0" w:uiPriority="72" w:unhideWhenUsed="0"/>
+    <w:lsdException w:name="Colorful Grid Accent 4" w:semiHidden="0" w:uiPriority="73" w:unhideWhenUsed="0"/>
+    <w:lsdException w:name="Light Shading Accent 5" w:semiHidden="0" w:uiPriority="60" w:unhideWhenUsed="0"/>
+    <w:lsdException w:name="Light List Accent 5" w:semiHidden="0" w:uiPriority="61" w:unhideWhenUsed="0"/>
+    <w:lsdException w:name="Light Grid Accent 5" w:semiHidden="0" w:uiPriority="62" w:unhideWhenUsed="0"/>
+    <w:lsdException w:name="Medium Shading 1 Accent 5" w:semiHidden="0" w:uiPriority="63" w:unhideWhenUsed="0"/>
+    <w:lsdException w:name="Medium Shading 2 Accent 5" w:semiHidden="0" w:uiPriority="64" w:unhideWhenUsed="0"/>
+    <w:lsdException w:name="Medium List 1 Accent 5" w:semiHidden="0" w:uiPriority="65" w:unhideWhenUsed="0"/>
+    <w:lsdException w:name="Medium List 2 Accent 5" w:semiHidden="0" w:uiPriority="66" w:unhideWhenUsed="0"/>
+    <w:lsdException w:name="Medium Grid 1 Accent 5" w:semiHidden="0" w:uiPriority="67" w:unhideWhenUsed="0"/>
+    <w:lsdException w:name="Medium Grid 2 Accent 5" w:semiHidden="0" w:uiPriority="68" w:unhideWhenUsed="0"/>
+    <w:lsdException w:name="Medium Grid 3 Accent 5" w:semiHidden="0" w:uiPriority="69" w:unhideWhenUsed="0"/>
+    <w:lsdException w:name="Dark List Accent 5" w:semiHidden="0" w:uiPriority="70" w:unhideWhenUsed="0"/>
+    <w:lsdException w:name="Colorful Shading Accent 5" w:semiHidden="0" w:uiPriority="71" w:unhideWhenUsed="0"/>
+    <w:lsdException w:name="Colorful List Accent 5" w:semiHidden="0" w:uiPriority="72" w:unhideWhenUsed="0"/>
+    <w:lsdException w:name="Colorful Grid Accent 5" w:semiHidden="0" w:uiPriority="73" w:unhideWhenUsed="0"/>
+    <w:lsdException w:name="Light Shading Accent 6" w:semiHidden="0" w:uiPriority="60" w:unhideWhenUsed="0"/>
+    <w:lsdException w:name="Light List Accent 6" w:semiHidden="0" w:uiPriority="61" w:unhideWhenUsed="0"/>
+    <w:lsdException w:name="Light Grid Accent 6" w:semiHidden="0" w:uiPriority="62" w:unhideWhenUsed="0"/>
+    <w:lsdException w:name="Medium Shading 1 Accent 6" w:semiHidden="0" w:uiPriority="63" w:unhideWhenUsed="0"/>
+    <w:lsdException w:name="Medium Shading 2 Accent 6" w:semiHidden="0" w:uiPriority="64" w:unhideWhenUsed="0"/>
+    <w:lsdException w:name="Medium List 1 Accent 6" w:semiHidden="0" w:uiPriority="65" w:unhideWhenUsed="0"/>
+    <w:lsdException w:name="Medium List 2 Accent 6" w:semiHidden="0" w:uiPriority="66" w:unhideWhenUsed="0"/>
+    <w:lsdException w:name="Medium Grid 1 Accent 6" w:semiHidden="0" w:uiPriority="67" w:unhideWhenUsed="0"/>
+    <w:lsdException w:name="Medium Grid 2 Accent 6" w:semiHidden="0" w:uiPriority="68" w:unhideWhenUsed="0"/>
+    <w:lsdException w:name="Medium Grid 3 Accent 6" w:semiHidden="0" w:uiPriority="69" w:unhideWhenUsed="0"/>
+    <w:lsdException w:name="Dark List Accent 6" w:semiHidden="0" w:uiPriority="70" w:unhideWhenUsed="0"/>
+    <w:lsdException w:name="Colorful Shading Accent 6" w:semiHidden="0" w:uiPriority="71" w:unhideWhenUsed="0"/>
+    <w:lsdException w:name="Colorful List Accent 6" w:semiHidden="0" w:uiPriority="72" w:unhideWhenUsed="0"/>
+    <w:lsdException w:name="Colorful Grid Accent 6" w:semiHidden="0" w:uiPriority="73" w:unhideWhenUsed="0"/>
+    <w:lsdException w:name="Subtle Emphasis" w:semiHidden="0" w:uiPriority="19" w:unhideWhenUsed="0" w:qFormat="1"/>
+    <w:lsdException w:name="Intense Emphasis" w:semiHidden="0" w:uiPriority="21" w:unhideWhenUsed="0" w:qFormat="1"/>
+    <w:lsdException w:name="Subtle Reference" w:semiHidden="0" w:uiPriority="31" w:unhideWhenUsed="0" w:qFormat="1"/>
+    <w:lsdException w:name="Intense Reference" w:semiHidden="0" w:uiPriority="32" w:unhideWhenUsed="0" w:qFormat="1"/>
+    <w:lsdException w:name="Book Title" w:semiHidden="0" w:uiPriority="33" w:unhideWhenUsed="0" w:qFormat="1"/>
+    <w:lsdException w:name="Bibliography" w:uiPriority="37"/>
+    <w:lsdException w:name="TOC Heading" w:uiPriority="39" w:qFormat="1"/>
   </w:latentStyles>
   <w:style w:type="paragraph" w:default="1" w:styleId="Normal">
     <w:name w:val="Normal"/>
@@ -2815,6 +2792,383 @@
       <w:sz w:val="16"/>
       <w:szCs w:val="16"/>
     </w:rPr>
+  </w:style>
+  <w:style w:type="paragraph" w:styleId="Revision">
+    <w:name w:val="Revision"/>
+    <w:hidden/>
+    <w:uiPriority w:val="99"/>
+    <w:semiHidden/>
+    <w:rsid w:val="00824F16"/>
+    <w:pPr>
+      <w:spacing w:after="0" w:line="240" w:lineRule="auto"/>
+    </w:pPr>
+  </w:style>
+</w:styles>
+</file>
+
+<file path=word/stylesWithEffects.xml><?xml version="1.0" encoding="utf-8"?>
+<w:styles xmlns:wpc="http://schemas.microsoft.com/office/word/2010/wordprocessingCanvas" xmlns:mc="http://schemas.openxmlformats.org/markup-compatibility/2006" xmlns:o="urn:schemas-microsoft-com:office:office" xmlns:r="http://schemas.openxmlformats.org/officeDocument/2006/relationships" xmlns:m="http://schemas.openxmlformats.org/officeDocument/2006/math" xmlns:v="urn:schemas-microsoft-com:vml" xmlns:wp14="http://schemas.microsoft.com/office/word/2010/wordprocessingDrawing" xmlns:wp="http://schemas.openxmlformats.org/drawingml/2006/wordprocessingDrawing" xmlns:w10="urn:schemas-microsoft-com:office:word" xmlns:w="http://schemas.openxmlformats.org/wordprocessingml/2006/main" xmlns:w14="http://schemas.microsoft.com/office/word/2010/wordml" xmlns:wpg="http://schemas.microsoft.com/office/word/2010/wordprocessingGroup" xmlns:wpi="http://schemas.microsoft.com/office/word/2010/wordprocessingInk" xmlns:wne="http://schemas.microsoft.com/office/word/2006/wordml" xmlns:wps="http://schemas.microsoft.com/office/word/2010/wordprocessingShape" mc:Ignorable="w14 wp14">
+  <w:docDefaults>
+    <w:rPrDefault>
+      <w:rPr>
+        <w:rFonts w:asciiTheme="minorHAnsi" w:eastAsiaTheme="minorHAnsi" w:hAnsiTheme="minorHAnsi" w:cstheme="minorBidi"/>
+        <w:sz w:val="22"/>
+        <w:szCs w:val="22"/>
+        <w:lang w:val="sv-SE" w:eastAsia="en-US" w:bidi="ar-SA"/>
+      </w:rPr>
+    </w:rPrDefault>
+    <w:pPrDefault>
+      <w:pPr>
+        <w:spacing w:after="200" w:line="276" w:lineRule="auto"/>
+      </w:pPr>
+    </w:pPrDefault>
+  </w:docDefaults>
+  <w:latentStyles w:defLockedState="0" w:defUIPriority="99" w:defSemiHidden="1" w:defUnhideWhenUsed="1" w:defQFormat="0" w:count="267">
+    <w:lsdException w:name="Normal" w:semiHidden="0" w:uiPriority="0" w:unhideWhenUsed="0" w:qFormat="1"/>
+    <w:lsdException w:name="heading 1" w:semiHidden="0" w:uiPriority="9" w:unhideWhenUsed="0" w:qFormat="1"/>
+    <w:lsdException w:name="heading 2" w:uiPriority="9" w:qFormat="1"/>
+    <w:lsdException w:name="heading 3" w:uiPriority="9" w:qFormat="1"/>
+    <w:lsdException w:name="heading 4" w:uiPriority="9" w:qFormat="1"/>
+    <w:lsdException w:name="heading 5" w:uiPriority="9" w:qFormat="1"/>
+    <w:lsdException w:name="heading 6" w:uiPriority="9" w:qFormat="1"/>
+    <w:lsdException w:name="heading 7" w:uiPriority="9" w:qFormat="1"/>
+    <w:lsdException w:name="heading 8" w:uiPriority="9" w:qFormat="1"/>
+    <w:lsdException w:name="heading 9" w:uiPriority="9" w:qFormat="1"/>
+    <w:lsdException w:name="toc 1" w:uiPriority="39"/>
+    <w:lsdException w:name="toc 2" w:uiPriority="39"/>
+    <w:lsdException w:name="toc 3" w:uiPriority="39"/>
+    <w:lsdException w:name="toc 4" w:uiPriority="39"/>
+    <w:lsdException w:name="toc 5" w:uiPriority="39"/>
+    <w:lsdException w:name="toc 6" w:uiPriority="39"/>
+    <w:lsdException w:name="toc 7" w:uiPriority="39"/>
+    <w:lsdException w:name="toc 8" w:uiPriority="39"/>
+    <w:lsdException w:name="toc 9" w:uiPriority="39"/>
+    <w:lsdException w:name="caption" w:uiPriority="35" w:qFormat="1"/>
+    <w:lsdException w:name="Title" w:semiHidden="0" w:uiPriority="10" w:unhideWhenUsed="0" w:qFormat="1"/>
+    <w:lsdException w:name="Default Paragraph Font" w:uiPriority="1"/>
+    <w:lsdException w:name="Subtitle" w:semiHidden="0" w:uiPriority="11" w:unhideWhenUsed="0" w:qFormat="1"/>
+    <w:lsdException w:name="Strong" w:semiHidden="0" w:uiPriority="22" w:unhideWhenUsed="0" w:qFormat="1"/>
+    <w:lsdException w:name="Emphasis" w:semiHidden="0" w:uiPriority="20" w:unhideWhenUsed="0" w:qFormat="1"/>
+    <w:lsdException w:name="Table Grid" w:semiHidden="0" w:uiPriority="59" w:unhideWhenUsed="0"/>
+    <w:lsdException w:name="Placeholder Text" w:unhideWhenUsed="0"/>
+    <w:lsdException w:name="No Spacing" w:semiHidden="0" w:uiPriority="1" w:unhideWhenUsed="0" w:qFormat="1"/>
+    <w:lsdException w:name="Light Shading" w:semiHidden="0" w:uiPriority="60" w:unhideWhenUsed="0"/>
+    <w:lsdException w:name="Light List" w:semiHidden="0" w:uiPriority="61" w:unhideWhenUsed="0"/>
+    <w:lsdException w:name="Light Grid" w:semiHidden="0" w:uiPriority="62" w:unhideWhenUsed="0"/>
+    <w:lsdException w:name="Medium Shading 1" w:semiHidden="0" w:uiPriority="63" w:unhideWhenUsed="0"/>
+    <w:lsdException w:name="Medium Shading 2" w:semiHidden="0" w:uiPriority="64" w:unhideWhenUsed="0"/>
+    <w:lsdException w:name="Medium List 1" w:semiHidden="0" w:uiPriority="65" w:unhideWhenUsed="0"/>
+    <w:lsdException w:name="Medium List 2" w:semiHidden="0" w:uiPriority="66" w:unhideWhenUsed="0"/>
+    <w:lsdException w:name="Medium Grid 1" w:semiHidden="0" w:uiPriority="67" w:unhideWhenUsed="0"/>
+    <w:lsdException w:name="Medium Grid 2" w:semiHidden="0" w:uiPriority="68" w:unhideWhenUsed="0"/>
+    <w:lsdException w:name="Medium Grid 3" w:semiHidden="0" w:uiPriority="69" w:unhideWhenUsed="0"/>
+    <w:lsdException w:name="Dark List" w:semiHidden="0" w:uiPriority="70" w:unhideWhenUsed="0"/>
+    <w:lsdException w:name="Colorful Shading" w:semiHidden="0" w:uiPriority="71" w:unhideWhenUsed="0"/>
+    <w:lsdException w:name="Colorful List" w:semiHidden="0" w:uiPriority="72" w:unhideWhenUsed="0"/>
+    <w:lsdException w:name="Colorful Grid" w:semiHidden="0" w:uiPriority="73" w:unhideWhenUsed="0"/>
+    <w:lsdException w:name="Light Shading Accent 1" w:semiHidden="0" w:uiPriority="60" w:unhideWhenUsed="0"/>
+    <w:lsdException w:name="Light List Accent 1" w:semiHidden="0" w:uiPriority="61" w:unhideWhenUsed="0"/>
+    <w:lsdException w:name="Light Grid Accent 1" w:semiHidden="0" w:uiPriority="62" w:unhideWhenUsed="0"/>
+    <w:lsdException w:name="Medium Shading 1 Accent 1" w:semiHidden="0" w:uiPriority="63" w:unhideWhenUsed="0"/>
+    <w:lsdException w:name="Medium Shading 2 Accent 1" w:semiHidden="0" w:uiPriority="64" w:unhideWhenUsed="0"/>
+    <w:lsdException w:name="Medium List 1 Accent 1" w:semiHidden="0" w:uiPriority="65" w:unhideWhenUsed="0"/>
+    <w:lsdException w:name="Revision" w:unhideWhenUsed="0"/>
+    <w:lsdException w:name="List Paragraph" w:semiHidden="0" w:uiPriority="34" w:unhideWhenUsed="0" w:qFormat="1"/>
+    <w:lsdException w:name="Quote" w:semiHidden="0" w:uiPriority="29" w:unhideWhenUsed="0" w:qFormat="1"/>
+    <w:lsdException w:name="Intense Quote" w:semiHidden="0" w:uiPriority="30" w:unhideWhenUsed="0" w:qFormat="1"/>
+    <w:lsdException w:name="Medium List 2 Accent 1" w:semiHidden="0" w:uiPriority="66" w:unhideWhenUsed="0"/>
+    <w:lsdException w:name="Medium Grid 1 Accent 1" w:semiHidden="0" w:uiPriority="67" w:unhideWhenUsed="0"/>
+    <w:lsdException w:name="Medium Grid 2 Accent 1" w:semiHidden="0" w:uiPriority="68" w:unhideWhenUsed="0"/>
+    <w:lsdException w:name="Medium Grid 3 Accent 1" w:semiHidden="0" w:uiPriority="69" w:unhideWhenUsed="0"/>
+    <w:lsdException w:name="Dark List Accent 1" w:semiHidden="0" w:uiPriority="70" w:unhideWhenUsed="0"/>
+    <w:lsdException w:name="Colorful Shading Accent 1" w:semiHidden="0" w:uiPriority="71" w:unhideWhenUsed="0"/>
+    <w:lsdException w:name="Colorful List Accent 1" w:semiHidden="0" w:uiPriority="72" w:unhideWhenUsed="0"/>
+    <w:lsdException w:name="Colorful Grid Accent 1" w:semiHidden="0" w:uiPriority="73" w:unhideWhenUsed="0"/>
+    <w:lsdException w:name="Light Shading Accent 2" w:semiHidden="0" w:uiPriority="60" w:unhideWhenUsed="0"/>
+    <w:lsdException w:name="Light List Accent 2" w:semiHidden="0" w:uiPriority="61" w:unhideWhenUsed="0"/>
+    <w:lsdException w:name="Light Grid Accent 2" w:semiHidden="0" w:uiPriority="62" w:unhideWhenUsed="0"/>
+    <w:lsdException w:name="Medium Shading 1 Accent 2" w:semiHidden="0" w:uiPriority="63" w:unhideWhenUsed="0"/>
+    <w:lsdException w:name="Medium Shading 2 Accent 2" w:semiHidden="0" w:uiPriority="64" w:unhideWhenUsed="0"/>
+    <w:lsdException w:name="Medium List 1 Accent 2" w:semiHidden="0" w:uiPriority="65" w:unhideWhenUsed="0"/>
+    <w:lsdException w:name="Medium List 2 Accent 2" w:semiHidden="0" w:uiPriority="66" w:unhideWhenUsed="0"/>
+    <w:lsdException w:name="Medium Grid 1 Accent 2" w:semiHidden="0" w:uiPriority="67" w:unhideWhenUsed="0"/>
+    <w:lsdException w:name="Medium Grid 2 Accent 2" w:semiHidden="0" w:uiPriority="68" w:unhideWhenUsed="0"/>
+    <w:lsdException w:name="Medium Grid 3 Accent 2" w:semiHidden="0" w:uiPriority="69" w:unhideWhenUsed="0"/>
+    <w:lsdException w:name="Dark List Accent 2" w:semiHidden="0" w:uiPriority="70" w:unhideWhenUsed="0"/>
+    <w:lsdException w:name="Colorful Shading Accent 2" w:semiHidden="0" w:uiPriority="71" w:unhideWhenUsed="0"/>
+    <w:lsdException w:name="Colorful List Accent 2" w:semiHidden="0" w:uiPriority="72" w:unhideWhenUsed="0"/>
+    <w:lsdException w:name="Colorful Grid Accent 2" w:semiHidden="0" w:uiPriority="73" w:unhideWhenUsed="0"/>
+    <w:lsdException w:name="Light Shading Accent 3" w:semiHidden="0" w:uiPriority="60" w:unhideWhenUsed="0"/>
+    <w:lsdException w:name="Light List Accent 3" w:semiHidden="0" w:uiPriority="61" w:unhideWhenUsed="0"/>
+    <w:lsdException w:name="Light Grid Accent 3" w:semiHidden="0" w:uiPriority="62" w:unhideWhenUsed="0"/>
+    <w:lsdException w:name="Medium Shading 1 Accent 3" w:semiHidden="0" w:uiPriority="63" w:unhideWhenUsed="0"/>
+    <w:lsdException w:name="Medium Shading 2 Accent 3" w:semiHidden="0" w:uiPriority="64" w:unhideWhenUsed="0"/>
+    <w:lsdException w:name="Medium List 1 Accent 3" w:semiHidden="0" w:uiPriority="65" w:unhideWhenUsed="0"/>
+    <w:lsdException w:name="Medium List 2 Accent 3" w:semiHidden="0" w:uiPriority="66" w:unhideWhenUsed="0"/>
+    <w:lsdException w:name="Medium Grid 1 Accent 3" w:semiHidden="0" w:uiPriority="67" w:unhideWhenUsed="0"/>
+    <w:lsdException w:name="Medium Grid 2 Accent 3" w:semiHidden="0" w:uiPriority="68" w:unhideWhenUsed="0"/>
+    <w:lsdException w:name="Medium Grid 3 Accent 3" w:semiHidden="0" w:uiPriority="69" w:unhideWhenUsed="0"/>
+    <w:lsdException w:name="Dark List Accent 3" w:semiHidden="0" w:uiPriority="70" w:unhideWhenUsed="0"/>
+    <w:lsdException w:name="Colorful Shading Accent 3" w:semiHidden="0" w:uiPriority="71" w:unhideWhenUsed="0"/>
+    <w:lsdException w:name="Colorful List Accent 3" w:semiHidden="0" w:uiPriority="72" w:unhideWhenUsed="0"/>
+    <w:lsdException w:name="Colorful Grid Accent 3" w:semiHidden="0" w:uiPriority="73" w:unhideWhenUsed="0"/>
+    <w:lsdException w:name="Light Shading Accent 4" w:semiHidden="0" w:uiPriority="60" w:unhideWhenUsed="0"/>
+    <w:lsdException w:name="Light List Accent 4" w:semiHidden="0" w:uiPriority="61" w:unhideWhenUsed="0"/>
+    <w:lsdException w:name="Light Grid Accent 4" w:semiHidden="0" w:uiPriority="62" w:unhideWhenUsed="0"/>
+    <w:lsdException w:name="Medium Shading 1 Accent 4" w:semiHidden="0" w:uiPriority="63" w:unhideWhenUsed="0"/>
+    <w:lsdException w:name="Medium Shading 2 Accent 4" w:semiHidden="0" w:uiPriority="64" w:unhideWhenUsed="0"/>
+    <w:lsdException w:name="Medium List 1 Accent 4" w:semiHidden="0" w:uiPriority="65" w:unhideWhenUsed="0"/>
+    <w:lsdException w:name="Medium List 2 Accent 4" w:semiHidden="0" w:uiPriority="66" w:unhideWhenUsed="0"/>
+    <w:lsdException w:name="Medium Grid 1 Accent 4" w:semiHidden="0" w:uiPriority="67" w:unhideWhenUsed="0"/>
+    <w:lsdException w:name="Medium Grid 2 Accent 4" w:semiHidden="0" w:uiPriority="68" w:unhideWhenUsed="0"/>
+    <w:lsdException w:name="Medium Grid 3 Accent 4" w:semiHidden="0" w:uiPriority="69" w:unhideWhenUsed="0"/>
+    <w:lsdException w:name="Dark List Accent 4" w:semiHidden="0" w:uiPriority="70" w:unhideWhenUsed="0"/>
+    <w:lsdException w:name="Colorful Shading Accent 4" w:semiHidden="0" w:uiPriority="71" w:unhideWhenUsed="0"/>
+    <w:lsdException w:name="Colorful List Accent 4" w:semiHidden="0" w:uiPriority="72" w:unhideWhenUsed="0"/>
+    <w:lsdException w:name="Colorful Grid Accent 4" w:semiHidden="0" w:uiPriority="73" w:unhideWhenUsed="0"/>
+    <w:lsdException w:name="Light Shading Accent 5" w:semiHidden="0" w:uiPriority="60" w:unhideWhenUsed="0"/>
+    <w:lsdException w:name="Light List Accent 5" w:semiHidden="0" w:uiPriority="61" w:unhideWhenUsed="0"/>
+    <w:lsdException w:name="Light Grid Accent 5" w:semiHidden="0" w:uiPriority="62" w:unhideWhenUsed="0"/>
+    <w:lsdException w:name="Medium Shading 1 Accent 5" w:semiHidden="0" w:uiPriority="63" w:unhideWhenUsed="0"/>
+    <w:lsdException w:name="Medium Shading 2 Accent 5" w:semiHidden="0" w:uiPriority="64" w:unhideWhenUsed="0"/>
+    <w:lsdException w:name="Medium List 1 Accent 5" w:semiHidden="0" w:uiPriority="65" w:unhideWhenUsed="0"/>
+    <w:lsdException w:name="Medium List 2 Accent 5" w:semiHidden="0" w:uiPriority="66" w:unhideWhenUsed="0"/>
+    <w:lsdException w:name="Medium Grid 1 Accent 5" w:semiHidden="0" w:uiPriority="67" w:unhideWhenUsed="0"/>
+    <w:lsdException w:name="Medium Grid 2 Accent 5" w:semiHidden="0" w:uiPriority="68" w:unhideWhenUsed="0"/>
+    <w:lsdException w:name="Medium Grid 3 Accent 5" w:semiHidden="0" w:uiPriority="69" w:unhideWhenUsed="0"/>
+    <w:lsdException w:name="Dark List Accent 5" w:semiHidden="0" w:uiPriority="70" w:unhideWhenUsed="0"/>
+    <w:lsdException w:name="Colorful Shading Accent 5" w:semiHidden="0" w:uiPriority="71" w:unhideWhenUsed="0"/>
+    <w:lsdException w:name="Colorful List Accent 5" w:semiHidden="0" w:uiPriority="72" w:unhideWhenUsed="0"/>
+    <w:lsdException w:name="Colorful Grid Accent 5" w:semiHidden="0" w:uiPriority="73" w:unhideWhenUsed="0"/>
+    <w:lsdException w:name="Light Shading Accent 6" w:semiHidden="0" w:uiPriority="60" w:unhideWhenUsed="0"/>
+    <w:lsdException w:name="Light List Accent 6" w:semiHidden="0" w:uiPriority="61" w:unhideWhenUsed="0"/>
+    <w:lsdException w:name="Light Grid Accent 6" w:semiHidden="0" w:uiPriority="62" w:unhideWhenUsed="0"/>
+    <w:lsdException w:name="Medium Shading 1 Accent 6" w:semiHidden="0" w:uiPriority="63" w:unhideWhenUsed="0"/>
+    <w:lsdException w:name="Medium Shading 2 Accent 6" w:semiHidden="0" w:uiPriority="64" w:unhideWhenUsed="0"/>
+    <w:lsdException w:name="Medium List 1 Accent 6" w:semiHidden="0" w:uiPriority="65" w:unhideWhenUsed="0"/>
+    <w:lsdException w:name="Medium List 2 Accent 6" w:semiHidden="0" w:uiPriority="66" w:unhideWhenUsed="0"/>
+    <w:lsdException w:name="Medium Grid 1 Accent 6" w:semiHidden="0" w:uiPriority="67" w:unhideWhenUsed="0"/>
+    <w:lsdException w:name="Medium Grid 2 Accent 6" w:semiHidden="0" w:uiPriority="68" w:unhideWhenUsed="0"/>
+    <w:lsdException w:name="Medium Grid 3 Accent 6" w:semiHidden="0" w:uiPriority="69" w:unhideWhenUsed="0"/>
+    <w:lsdException w:name="Dark List Accent 6" w:semiHidden="0" w:uiPriority="70" w:unhideWhenUsed="0"/>
+    <w:lsdException w:name="Colorful Shading Accent 6" w:semiHidden="0" w:uiPriority="71" w:unhideWhenUsed="0"/>
+    <w:lsdException w:name="Colorful List Accent 6" w:semiHidden="0" w:uiPriority="72" w:unhideWhenUsed="0"/>
+    <w:lsdException w:name="Colorful Grid Accent 6" w:semiHidden="0" w:uiPriority="73" w:unhideWhenUsed="0"/>
+    <w:lsdException w:name="Subtle Emphasis" w:semiHidden="0" w:uiPriority="19" w:unhideWhenUsed="0" w:qFormat="1"/>
+    <w:lsdException w:name="Intense Emphasis" w:semiHidden="0" w:uiPriority="21" w:unhideWhenUsed="0" w:qFormat="1"/>
+    <w:lsdException w:name="Subtle Reference" w:semiHidden="0" w:uiPriority="31" w:unhideWhenUsed="0" w:qFormat="1"/>
+    <w:lsdException w:name="Intense Reference" w:semiHidden="0" w:uiPriority="32" w:unhideWhenUsed="0" w:qFormat="1"/>
+    <w:lsdException w:name="Book Title" w:semiHidden="0" w:uiPriority="33" w:unhideWhenUsed="0" w:qFormat="1"/>
+    <w:lsdException w:name="Bibliography" w:uiPriority="37"/>
+    <w:lsdException w:name="TOC Heading" w:uiPriority="39" w:qFormat="1"/>
+  </w:latentStyles>
+  <w:style w:type="paragraph" w:default="1" w:styleId="Normal">
+    <w:name w:val="Normal"/>
+    <w:qFormat/>
+  </w:style>
+  <w:style w:type="character" w:default="1" w:styleId="DefaultParagraphFont">
+    <w:name w:val="Default Paragraph Font"/>
+    <w:uiPriority w:val="1"/>
+    <w:semiHidden/>
+    <w:unhideWhenUsed/>
+  </w:style>
+  <w:style w:type="table" w:default="1" w:styleId="TableNormal">
+    <w:name w:val="Normal Table"/>
+    <w:uiPriority w:val="99"/>
+    <w:semiHidden/>
+    <w:unhideWhenUsed/>
+    <w:tblPr>
+      <w:tblInd w:w="0" w:type="dxa"/>
+      <w:tblCellMar>
+        <w:top w:w="0" w:type="dxa"/>
+        <w:left w:w="108" w:type="dxa"/>
+        <w:bottom w:w="0" w:type="dxa"/>
+        <w:right w:w="108" w:type="dxa"/>
+      </w:tblCellMar>
+    </w:tblPr>
+  </w:style>
+  <w:style w:type="numbering" w:default="1" w:styleId="NoList">
+    <w:name w:val="No List"/>
+    <w:uiPriority w:val="99"/>
+    <w:semiHidden/>
+    <w:unhideWhenUsed/>
+  </w:style>
+  <w:style w:type="paragraph" w:styleId="ListParagraph">
+    <w:name w:val="List Paragraph"/>
+    <w:basedOn w:val="Normal"/>
+    <w:uiPriority w:val="34"/>
+    <w:qFormat/>
+    <w:rsid w:val="005B1956"/>
+    <w:pPr>
+      <w:ind w:left="720"/>
+      <w:contextualSpacing/>
+    </w:pPr>
+  </w:style>
+  <w:style w:type="paragraph" w:styleId="Quote">
+    <w:name w:val="Quote"/>
+    <w:basedOn w:val="Normal"/>
+    <w:next w:val="Normal"/>
+    <w:link w:val="QuoteChar"/>
+    <w:uiPriority w:val="29"/>
+    <w:qFormat/>
+    <w:rsid w:val="00711530"/>
+    <w:rPr>
+      <w:i/>
+      <w:iCs/>
+      <w:color w:val="4F81BD" w:themeColor="accent1"/>
+    </w:rPr>
+  </w:style>
+  <w:style w:type="character" w:customStyle="1" w:styleId="QuoteChar">
+    <w:name w:val="Quote Char"/>
+    <w:basedOn w:val="DefaultParagraphFont"/>
+    <w:link w:val="Quote"/>
+    <w:uiPriority w:val="29"/>
+    <w:rsid w:val="00711530"/>
+    <w:rPr>
+      <w:i/>
+      <w:iCs/>
+      <w:color w:val="4F81BD" w:themeColor="accent1"/>
+    </w:rPr>
+  </w:style>
+  <w:style w:type="paragraph" w:styleId="IntenseQuote">
+    <w:name w:val="Intense Quote"/>
+    <w:basedOn w:val="Normal"/>
+    <w:next w:val="Normal"/>
+    <w:link w:val="IntenseQuoteChar"/>
+    <w:uiPriority w:val="30"/>
+    <w:qFormat/>
+    <w:rsid w:val="00A93C62"/>
+    <w:pPr>
+      <w:pBdr>
+        <w:bottom w:val="single" w:sz="4" w:space="4" w:color="4F81BD" w:themeColor="accent1"/>
+      </w:pBdr>
+      <w:spacing w:before="200" w:after="280"/>
+      <w:ind w:left="936" w:right="936"/>
+    </w:pPr>
+    <w:rPr>
+      <w:b/>
+      <w:bCs/>
+      <w:i/>
+      <w:iCs/>
+      <w:color w:val="4F81BD" w:themeColor="accent1"/>
+    </w:rPr>
+  </w:style>
+  <w:style w:type="character" w:customStyle="1" w:styleId="IntenseQuoteChar">
+    <w:name w:val="Intense Quote Char"/>
+    <w:basedOn w:val="DefaultParagraphFont"/>
+    <w:link w:val="IntenseQuote"/>
+    <w:uiPriority w:val="30"/>
+    <w:rsid w:val="00A93C62"/>
+    <w:rPr>
+      <w:b/>
+      <w:bCs/>
+      <w:i/>
+      <w:iCs/>
+      <w:color w:val="4F81BD" w:themeColor="accent1"/>
+    </w:rPr>
+  </w:style>
+  <w:style w:type="paragraph" w:customStyle="1" w:styleId="ReviewComment">
+    <w:name w:val="Review Comment"/>
+    <w:basedOn w:val="Normal"/>
+    <w:link w:val="ReviewCommentChar"/>
+    <w:qFormat/>
+    <w:rsid w:val="001D4A8C"/>
+    <w:pPr>
+      <w:spacing w:line="240" w:lineRule="auto"/>
+      <w:jc w:val="both"/>
+    </w:pPr>
+    <w:rPr>
+      <w:rFonts w:eastAsia="Times New Roman" w:cstheme="minorHAnsi"/>
+      <w:i/>
+      <w:color w:val="4F81BD" w:themeColor="accent1"/>
+      <w:szCs w:val="20"/>
+      <w:lang w:val="en-US" w:eastAsia="de-DE"/>
+    </w:rPr>
+  </w:style>
+  <w:style w:type="paragraph" w:customStyle="1" w:styleId="Reply">
+    <w:name w:val="Reply"/>
+    <w:basedOn w:val="Normal"/>
+    <w:link w:val="ReplyChar"/>
+    <w:qFormat/>
+    <w:rsid w:val="00930B12"/>
+    <w:pPr>
+      <w:spacing w:line="240" w:lineRule="auto"/>
+      <w:ind w:left="567"/>
+    </w:pPr>
+    <w:rPr>
+      <w:rFonts w:eastAsia="Times New Roman" w:cstheme="minorHAnsi"/>
+      <w:szCs w:val="20"/>
+      <w:lang w:val="en-US" w:eastAsia="de-DE"/>
+    </w:rPr>
+  </w:style>
+  <w:style w:type="character" w:customStyle="1" w:styleId="ReviewCommentChar">
+    <w:name w:val="Review Comment Char"/>
+    <w:basedOn w:val="DefaultParagraphFont"/>
+    <w:link w:val="ReviewComment"/>
+    <w:rsid w:val="001D4A8C"/>
+    <w:rPr>
+      <w:rFonts w:eastAsia="Times New Roman" w:cstheme="minorHAnsi"/>
+      <w:i/>
+      <w:color w:val="4F81BD" w:themeColor="accent1"/>
+      <w:szCs w:val="20"/>
+      <w:lang w:val="en-US" w:eastAsia="de-DE"/>
+    </w:rPr>
+  </w:style>
+  <w:style w:type="character" w:customStyle="1" w:styleId="ReplyChar">
+    <w:name w:val="Reply Char"/>
+    <w:basedOn w:val="DefaultParagraphFont"/>
+    <w:link w:val="Reply"/>
+    <w:rsid w:val="00930B12"/>
+    <w:rPr>
+      <w:rFonts w:eastAsia="Times New Roman" w:cstheme="minorHAnsi"/>
+      <w:szCs w:val="20"/>
+      <w:lang w:val="en-US" w:eastAsia="de-DE"/>
+    </w:rPr>
+  </w:style>
+  <w:style w:type="character" w:customStyle="1" w:styleId="apple-converted-space">
+    <w:name w:val="apple-converted-space"/>
+    <w:basedOn w:val="DefaultParagraphFont"/>
+    <w:rsid w:val="005457EE"/>
+  </w:style>
+  <w:style w:type="paragraph" w:styleId="BalloonText">
+    <w:name w:val="Balloon Text"/>
+    <w:basedOn w:val="Normal"/>
+    <w:link w:val="BalloonTextChar"/>
+    <w:uiPriority w:val="99"/>
+    <w:semiHidden/>
+    <w:unhideWhenUsed/>
+    <w:rsid w:val="00AA5CD9"/>
+    <w:pPr>
+      <w:spacing w:after="0" w:line="240" w:lineRule="auto"/>
+    </w:pPr>
+    <w:rPr>
+      <w:rFonts w:ascii="Tahoma" w:hAnsi="Tahoma" w:cs="Tahoma"/>
+      <w:sz w:val="16"/>
+      <w:szCs w:val="16"/>
+    </w:rPr>
+  </w:style>
+  <w:style w:type="character" w:customStyle="1" w:styleId="BalloonTextChar">
+    <w:name w:val="Balloon Text Char"/>
+    <w:basedOn w:val="DefaultParagraphFont"/>
+    <w:link w:val="BalloonText"/>
+    <w:uiPriority w:val="99"/>
+    <w:semiHidden/>
+    <w:rsid w:val="00AA5CD9"/>
+    <w:rPr>
+      <w:rFonts w:ascii="Tahoma" w:hAnsi="Tahoma" w:cs="Tahoma"/>
+      <w:sz w:val="16"/>
+      <w:szCs w:val="16"/>
+    </w:rPr>
+  </w:style>
+  <w:style w:type="paragraph" w:styleId="Revision">
+    <w:name w:val="Revision"/>
+    <w:hidden/>
+    <w:uiPriority w:val="99"/>
+    <w:semiHidden/>
+    <w:rsid w:val="00824F16"/>
+    <w:pPr>
+      <w:spacing w:after="0" w:line="240" w:lineRule="auto"/>
+    </w:pPr>
   </w:style>
 </w:styles>
 </file>

</xml_diff>

<commit_message>
<vis14-recon>: Adjustments after Martins comments.
</commit_message>
<xml_diff>
--- a/cgf_minor-revision_revision-report.docx
+++ b/cgf_minor-revision_revision-report.docx
@@ -439,26 +439,13 @@
         <w:pStyle w:val="Reply"/>
       </w:pPr>
       <w:r>
-        <w:t xml:space="preserve">Section 3.1 has been </w:t>
-      </w:r>
-      <w:del w:id="0" w:author="Martin Falk" w:date="2014-06-24T17:32:00Z">
-        <w:r>
-          <w:delText>reworked</w:delText>
-        </w:r>
-        <w:r>
-          <w:delText xml:space="preserve"> </w:delText>
-        </w:r>
-      </w:del>
-      <w:ins w:id="1" w:author="Martin Falk" w:date="2014-06-24T17:32:00Z">
-        <w:r>
-          <w:t>rewritten</w:t>
-        </w:r>
-        <w:r>
-          <w:t xml:space="preserve"> </w:t>
-        </w:r>
-      </w:ins>
-      <w:r>
-        <w:t xml:space="preserve">and now </w:t>
+        <w:t>Section 3.1 has been rew</w:t>
+      </w:r>
+      <w:r>
+        <w:t>ritten</w:t>
+      </w:r>
+      <w:r>
+        <w:t xml:space="preserve"> and now </w:t>
       </w:r>
       <w:r>
         <w:t>utilizes</w:t>
@@ -497,21 +484,11 @@
       <w:r>
         <w:t xml:space="preserve">the abstract and the introduction were revised such that the two components </w:t>
       </w:r>
-      <w:del w:id="2" w:author="Martin Falk" w:date="2014-06-24T17:32:00Z">
-        <w:r>
-          <w:delText xml:space="preserve">now </w:delText>
-        </w:r>
-      </w:del>
       <w:r>
         <w:t xml:space="preserve">are </w:t>
       </w:r>
-      <w:ins w:id="3" w:author="Martin Falk" w:date="2014-06-24T17:32:00Z">
-        <w:r>
-          <w:t xml:space="preserve">now </w:t>
-        </w:r>
-      </w:ins>
-      <w:r>
-        <w:t xml:space="preserve">discussed </w:t>
+      <w:r>
+        <w:t xml:space="preserve">now discussed </w:t>
       </w:r>
       <w:r>
         <w:t>separately</w:t>
@@ -664,21 +641,8 @@
           <w:shd w:val="clear" w:color="auto" w:fill="FFFFFF"/>
           <w:lang w:val="en-US" w:eastAsia="de-DE"/>
         </w:rPr>
-        <w:t xml:space="preserve">"2. Related Work", it may sound a little far fetched and is really just a recommendation but you may </w:t>
-      </w:r>
-      <w:del w:id="4" w:author="Martin Falk" w:date="2014-06-24T17:33:00Z">
-        <w:r>
-          <w:rPr>
-            <w:rFonts w:eastAsia="Times New Roman" w:cstheme="minorHAnsi"/>
-            <w:i/>
-            <w:color w:val="4F81BD" w:themeColor="accent1"/>
-            <w:szCs w:val="20"/>
-            <w:shd w:val="clear" w:color="auto" w:fill="FFFFFF"/>
-            <w:lang w:val="en-US" w:eastAsia="de-DE"/>
-          </w:rPr>
-          <w:delText xml:space="preserve">to </w:delText>
-        </w:r>
-      </w:del>
+        <w:t xml:space="preserve">"2. Related Work", it may sound a little far fetched and is really just a recommendation but you may to consider adding a reference to a modern "ray-guided-VR" paper (such as Hadwiger et al. </w:t>
+      </w:r>
       <w:r>
         <w:rPr>
           <w:rFonts w:eastAsia="Times New Roman" w:cstheme="minorHAnsi"/>
@@ -688,9 +652,170 @@
           <w:shd w:val="clear" w:color="auto" w:fill="FFFFFF"/>
           <w:lang w:val="en-US" w:eastAsia="de-DE"/>
         </w:rPr>
-        <w:t xml:space="preserve">consider adding a reference to a modern "ray-guided-VR" paper (such as Hadwiger et al. </w:t>
-      </w:r>
-      <w:r>
+        <w:lastRenderedPageBreak/>
+        <w:t>"Interactive volume exploration of petascale microscopy data streams using a visualization-driven virtual memory approach") mainly because multi-volume rendering with such an approach is a trivial extension of a few lines of shader code.</w:t>
+      </w:r>
+    </w:p>
+    <w:p>
+      <w:pPr>
+        <w:pStyle w:val="Reply"/>
+        <w:rPr>
+          <w:shd w:val="clear" w:color="auto" w:fill="FFFFFF"/>
+        </w:rPr>
+      </w:pPr>
+      <w:r>
+        <w:rPr>
+          <w:shd w:val="clear" w:color="auto" w:fill="FFFFFF"/>
+        </w:rPr>
+        <w:t>While Hadwiger</w:t>
+      </w:r>
+      <w:r>
+        <w:rPr>
+          <w:shd w:val="clear" w:color="auto" w:fill="FFFFFF"/>
+        </w:rPr>
+        <w:t>’s</w:t>
+      </w:r>
+      <w:r>
+        <w:rPr>
+          <w:shd w:val="clear" w:color="auto" w:fill="FFFFFF"/>
+        </w:rPr>
+        <w:t xml:space="preserve"> work is very impressive, we did not find any </w:t>
+      </w:r>
+      <w:r>
+        <w:rPr>
+          <w:shd w:val="clear" w:color="auto" w:fill="FFFFFF"/>
+        </w:rPr>
+        <w:t xml:space="preserve">significant </w:t>
+      </w:r>
+      <w:r>
+        <w:rPr>
+          <w:shd w:val="clear" w:color="auto" w:fill="FFFFFF"/>
+        </w:rPr>
+        <w:t xml:space="preserve">connection between their work and ours </w:t>
+      </w:r>
+      <w:r>
+        <w:rPr>
+          <w:shd w:val="clear" w:color="auto" w:fill="FFFFFF"/>
+        </w:rPr>
+        <w:t xml:space="preserve">other than </w:t>
+      </w:r>
+      <w:r>
+        <w:rPr>
+          <w:shd w:val="clear" w:color="auto" w:fill="FFFFFF"/>
+        </w:rPr>
+        <w:t xml:space="preserve">that both </w:t>
+      </w:r>
+      <w:r>
+        <w:rPr>
+          <w:shd w:val="clear" w:color="auto" w:fill="FFFFFF"/>
+        </w:rPr>
+        <w:t>employ</w:t>
+      </w:r>
+      <w:r>
+        <w:rPr>
+          <w:shd w:val="clear" w:color="auto" w:fill="FFFFFF"/>
+        </w:rPr>
+        <w:t xml:space="preserve"> volume rendering. Extending Hadwiger's work to multiple volumes may be possible, but we are not ready to make </w:t>
+      </w:r>
+      <w:r>
+        <w:rPr>
+          <w:shd w:val="clear" w:color="auto" w:fill="FFFFFF"/>
+        </w:rPr>
+        <w:t xml:space="preserve">any </w:t>
+      </w:r>
+      <w:r>
+        <w:rPr>
+          <w:shd w:val="clear" w:color="auto" w:fill="FFFFFF"/>
+        </w:rPr>
+        <w:t xml:space="preserve">claim </w:t>
+      </w:r>
+      <w:r>
+        <w:rPr>
+          <w:shd w:val="clear" w:color="auto" w:fill="FFFFFF"/>
+        </w:rPr>
+        <w:t xml:space="preserve">that our code could facilitate this </w:t>
+      </w:r>
+      <w:r>
+        <w:rPr>
+          <w:shd w:val="clear" w:color="auto" w:fill="FFFFFF"/>
+        </w:rPr>
+        <w:t xml:space="preserve">without </w:t>
+      </w:r>
+      <w:r>
+        <w:rPr>
+          <w:shd w:val="clear" w:color="auto" w:fill="FFFFFF"/>
+        </w:rPr>
+        <w:t xml:space="preserve">such a claim being </w:t>
+      </w:r>
+      <w:r>
+        <w:rPr>
+          <w:shd w:val="clear" w:color="auto" w:fill="FFFFFF"/>
+        </w:rPr>
+        <w:t>validat</w:t>
+      </w:r>
+      <w:r>
+        <w:rPr>
+          <w:shd w:val="clear" w:color="auto" w:fill="FFFFFF"/>
+        </w:rPr>
+        <w:t>ed. G</w:t>
+      </w:r>
+      <w:r>
+        <w:rPr>
+          <w:shd w:val="clear" w:color="auto" w:fill="FFFFFF"/>
+        </w:rPr>
+        <w:t xml:space="preserve">iven the size of Hadwiger's framework, </w:t>
+      </w:r>
+      <w:r>
+        <w:rPr>
+          <w:shd w:val="clear" w:color="auto" w:fill="FFFFFF"/>
+        </w:rPr>
+        <w:t xml:space="preserve">such a validation </w:t>
+      </w:r>
+      <w:r>
+        <w:rPr>
+          <w:shd w:val="clear" w:color="auto" w:fill="FFFFFF"/>
+        </w:rPr>
+        <w:t xml:space="preserve">would require prohibitively extensive implementations given </w:t>
+      </w:r>
+      <w:r>
+        <w:rPr>
+          <w:shd w:val="clear" w:color="auto" w:fill="FFFFFF"/>
+        </w:rPr>
+        <w:t>its</w:t>
+      </w:r>
+      <w:r>
+        <w:rPr>
+          <w:shd w:val="clear" w:color="auto" w:fill="FFFFFF"/>
+        </w:rPr>
+        <w:t xml:space="preserve"> marginal </w:t>
+      </w:r>
+      <w:r>
+        <w:rPr>
+          <w:shd w:val="clear" w:color="auto" w:fill="FFFFFF"/>
+        </w:rPr>
+        <w:t xml:space="preserve">significance to </w:t>
+      </w:r>
+      <w:r>
+        <w:rPr>
+          <w:shd w:val="clear" w:color="auto" w:fill="FFFFFF"/>
+        </w:rPr>
+        <w:t>our</w:t>
+      </w:r>
+      <w:r>
+        <w:rPr>
+          <w:shd w:val="clear" w:color="auto" w:fill="FFFFFF"/>
+        </w:rPr>
+        <w:t xml:space="preserve"> paper</w:t>
+      </w:r>
+      <w:r>
+        <w:rPr>
+          <w:shd w:val="clear" w:color="auto" w:fill="FFFFFF"/>
+        </w:rPr>
+        <w:t xml:space="preserve">.  </w:t>
+      </w:r>
+    </w:p>
+    <w:p>
+      <w:pPr>
         <w:rPr>
           <w:rFonts w:eastAsia="Times New Roman" w:cstheme="minorHAnsi"/>
           <w:i/>
@@ -699,170 +824,8 @@
           <w:shd w:val="clear" w:color="auto" w:fill="FFFFFF"/>
           <w:lang w:val="en-US" w:eastAsia="de-DE"/>
         </w:rPr>
-        <w:lastRenderedPageBreak/>
-        <w:t>"Interactive volume exploration of petascale microscopy data streams using a visualization-driven virtual memory approach") mainly because multi-volume rendering with such an approach is a trivial extension of a few lines of shader code.</w:t>
-      </w:r>
-    </w:p>
-    <w:p>
-      <w:pPr>
-        <w:pStyle w:val="Reply"/>
-        <w:rPr>
-          <w:shd w:val="clear" w:color="auto" w:fill="FFFFFF"/>
-        </w:rPr>
-      </w:pPr>
-      <w:r>
-        <w:rPr>
-          <w:shd w:val="clear" w:color="auto" w:fill="FFFFFF"/>
-        </w:rPr>
-        <w:t>While Hadwiger</w:t>
-      </w:r>
-      <w:r>
-        <w:rPr>
-          <w:shd w:val="clear" w:color="auto" w:fill="FFFFFF"/>
-        </w:rPr>
-        <w:t>’s</w:t>
-      </w:r>
-      <w:r>
-        <w:rPr>
-          <w:shd w:val="clear" w:color="auto" w:fill="FFFFFF"/>
-        </w:rPr>
-        <w:t xml:space="preserve"> work is very impressive, we did not find any </w:t>
-      </w:r>
-      <w:r>
-        <w:rPr>
-          <w:shd w:val="clear" w:color="auto" w:fill="FFFFFF"/>
-        </w:rPr>
-        <w:t xml:space="preserve">significant </w:t>
-      </w:r>
-      <w:r>
-        <w:rPr>
-          <w:shd w:val="clear" w:color="auto" w:fill="FFFFFF"/>
-        </w:rPr>
-        <w:t xml:space="preserve">connection between their work and ours </w:t>
-      </w:r>
-      <w:r>
-        <w:rPr>
-          <w:shd w:val="clear" w:color="auto" w:fill="FFFFFF"/>
-        </w:rPr>
-        <w:t xml:space="preserve">other than </w:t>
-      </w:r>
-      <w:r>
-        <w:rPr>
-          <w:shd w:val="clear" w:color="auto" w:fill="FFFFFF"/>
-        </w:rPr>
-        <w:t xml:space="preserve">that both </w:t>
-      </w:r>
-      <w:r>
-        <w:rPr>
-          <w:shd w:val="clear" w:color="auto" w:fill="FFFFFF"/>
-        </w:rPr>
-        <w:t>employ</w:t>
-      </w:r>
-      <w:r>
-        <w:rPr>
-          <w:shd w:val="clear" w:color="auto" w:fill="FFFFFF"/>
-        </w:rPr>
-        <w:t xml:space="preserve"> volume rendering. Extending Hadwiger's work to multiple volumes may be possible, but we are not ready to make </w:t>
-      </w:r>
-      <w:r>
-        <w:rPr>
-          <w:shd w:val="clear" w:color="auto" w:fill="FFFFFF"/>
-        </w:rPr>
-        <w:t xml:space="preserve">any </w:t>
-      </w:r>
-      <w:r>
-        <w:rPr>
-          <w:shd w:val="clear" w:color="auto" w:fill="FFFFFF"/>
-        </w:rPr>
-        <w:t xml:space="preserve">claim </w:t>
-      </w:r>
-      <w:r>
-        <w:rPr>
-          <w:shd w:val="clear" w:color="auto" w:fill="FFFFFF"/>
-        </w:rPr>
-        <w:t xml:space="preserve">that our code could facilitate this </w:t>
-      </w:r>
-      <w:r>
-        <w:rPr>
-          <w:shd w:val="clear" w:color="auto" w:fill="FFFFFF"/>
-        </w:rPr>
-        <w:t xml:space="preserve">without </w:t>
-      </w:r>
-      <w:r>
-        <w:rPr>
-          <w:shd w:val="clear" w:color="auto" w:fill="FFFFFF"/>
-        </w:rPr>
-        <w:t xml:space="preserve">such a claim being </w:t>
-      </w:r>
-      <w:r>
-        <w:rPr>
-          <w:shd w:val="clear" w:color="auto" w:fill="FFFFFF"/>
-        </w:rPr>
-        <w:t>validat</w:t>
-      </w:r>
-      <w:r>
-        <w:rPr>
-          <w:shd w:val="clear" w:color="auto" w:fill="FFFFFF"/>
-        </w:rPr>
-        <w:t>ed. G</w:t>
-      </w:r>
-      <w:r>
-        <w:rPr>
-          <w:shd w:val="clear" w:color="auto" w:fill="FFFFFF"/>
-        </w:rPr>
-        <w:t xml:space="preserve">iven the size of Hadwiger's framework, </w:t>
-      </w:r>
-      <w:r>
-        <w:rPr>
-          <w:shd w:val="clear" w:color="auto" w:fill="FFFFFF"/>
-        </w:rPr>
-        <w:t xml:space="preserve">such a validation </w:t>
-      </w:r>
-      <w:r>
-        <w:rPr>
-          <w:shd w:val="clear" w:color="auto" w:fill="FFFFFF"/>
-        </w:rPr>
-        <w:t xml:space="preserve">would require prohibitively extensive implementations given </w:t>
-      </w:r>
-      <w:r>
-        <w:rPr>
-          <w:shd w:val="clear" w:color="auto" w:fill="FFFFFF"/>
-        </w:rPr>
-        <w:t>its</w:t>
-      </w:r>
-      <w:r>
-        <w:rPr>
-          <w:shd w:val="clear" w:color="auto" w:fill="FFFFFF"/>
-        </w:rPr>
-        <w:t xml:space="preserve"> marginal </w:t>
-      </w:r>
-      <w:r>
-        <w:rPr>
-          <w:shd w:val="clear" w:color="auto" w:fill="FFFFFF"/>
-        </w:rPr>
-        <w:t xml:space="preserve">significance to </w:t>
-      </w:r>
-      <w:r>
-        <w:rPr>
-          <w:shd w:val="clear" w:color="auto" w:fill="FFFFFF"/>
-        </w:rPr>
-        <w:t>our</w:t>
-      </w:r>
-      <w:r>
-        <w:rPr>
-          <w:shd w:val="clear" w:color="auto" w:fill="FFFFFF"/>
-        </w:rPr>
-        <w:t xml:space="preserve"> paper</w:t>
-      </w:r>
-      <w:r>
-        <w:rPr>
-          <w:shd w:val="clear" w:color="auto" w:fill="FFFFFF"/>
-        </w:rPr>
-        <w:t xml:space="preserve">.  </w:t>
-      </w:r>
-    </w:p>
-    <w:p>
-      <w:pPr>
+      </w:pPr>
+      <w:r>
         <w:rPr>
           <w:rFonts w:eastAsia="Times New Roman" w:cstheme="minorHAnsi"/>
           <w:i/>
@@ -871,8 +834,43 @@
           <w:shd w:val="clear" w:color="auto" w:fill="FFFFFF"/>
           <w:lang w:val="en-US" w:eastAsia="de-DE"/>
         </w:rPr>
-      </w:pPr>
-      <w:r>
+        <w:t>As for depth peeling, you may want to consider adding a few more recent references to you list of papers to demonstrate that this is a very active field of research and not something that none has worked on for half a decade.</w:t>
+      </w:r>
+    </w:p>
+    <w:p>
+      <w:pPr>
+        <w:pStyle w:val="Reply"/>
+        <w:rPr>
+          <w:shd w:val="clear" w:color="auto" w:fill="FFFFFF"/>
+        </w:rPr>
+      </w:pPr>
+      <w:r>
+        <w:rPr>
+          <w:shd w:val="clear" w:color="auto" w:fill="FFFFFF"/>
+        </w:rPr>
+        <w:t xml:space="preserve">The following references were added to strengthen the case that both A-buffers and Depth Peeling are very much active areas of research: </w:t>
+      </w:r>
+      <w:r>
+        <w:rPr>
+          <w:shd w:val="clear" w:color="auto" w:fill="FFFFFF"/>
+        </w:rPr>
+        <w:t xml:space="preserve">Kerzner2013, Vasilakis2013, </w:t>
+      </w:r>
+      <w:r>
+        <w:rPr>
+          <w:shd w:val="clear" w:color="auto" w:fill="FFFFFF"/>
+        </w:rPr>
+        <w:t>Yu2013</w:t>
+      </w:r>
+      <w:r>
+        <w:rPr>
+          <w:shd w:val="clear" w:color="auto" w:fill="FFFFFF"/>
+        </w:rPr>
+        <w:t>, Vasilakis2014.</w:t>
+      </w:r>
+    </w:p>
+    <w:p>
+      <w:pPr>
         <w:rPr>
           <w:rFonts w:eastAsia="Times New Roman" w:cstheme="minorHAnsi"/>
           <w:i/>
@@ -881,43 +879,8 @@
           <w:shd w:val="clear" w:color="auto" w:fill="FFFFFF"/>
           <w:lang w:val="en-US" w:eastAsia="de-DE"/>
         </w:rPr>
-        <w:t>As for depth peeling, you may want to consider adding a few more recent references to you list of papers to demonstrate that this is a very active field of research and not something that none has worked on for half a decade.</w:t>
-      </w:r>
-    </w:p>
-    <w:p>
-      <w:pPr>
-        <w:pStyle w:val="Reply"/>
-        <w:rPr>
-          <w:shd w:val="clear" w:color="auto" w:fill="FFFFFF"/>
-        </w:rPr>
-      </w:pPr>
-      <w:r>
-        <w:rPr>
-          <w:shd w:val="clear" w:color="auto" w:fill="FFFFFF"/>
-        </w:rPr>
-        <w:t xml:space="preserve">The following references were added to strengthen the case that both A-buffers and Depth Peeling are very much active areas of research: </w:t>
-      </w:r>
-      <w:r>
-        <w:rPr>
-          <w:shd w:val="clear" w:color="auto" w:fill="FFFFFF"/>
-        </w:rPr>
-        <w:t xml:space="preserve">Kerzner2013, Vasilakis2013, </w:t>
-      </w:r>
-      <w:r>
-        <w:rPr>
-          <w:shd w:val="clear" w:color="auto" w:fill="FFFFFF"/>
-        </w:rPr>
-        <w:t>Yu2013</w:t>
-      </w:r>
-      <w:r>
-        <w:rPr>
-          <w:shd w:val="clear" w:color="auto" w:fill="FFFFFF"/>
-        </w:rPr>
-        <w:t>, Vasilakis2014.</w:t>
-      </w:r>
-    </w:p>
-    <w:p>
-      <w:pPr>
+      </w:pPr>
+      <w:r>
         <w:rPr>
           <w:rFonts w:eastAsia="Times New Roman" w:cstheme="minorHAnsi"/>
           <w:i/>
@@ -926,8 +889,49 @@
           <w:shd w:val="clear" w:color="auto" w:fill="FFFFFF"/>
           <w:lang w:val="en-US" w:eastAsia="de-DE"/>
         </w:rPr>
-      </w:pPr>
-      <w:r>
+        <w:t>"3.1. Depth Complexity Histograms" I'm just curious: can't you just use the accumulation buffer for that purpose? Is that still supported by todays hardware?</w:t>
+      </w:r>
+    </w:p>
+    <w:p>
+      <w:pPr>
+        <w:pStyle w:val="Reply"/>
+        <w:rPr>
+          <w:shd w:val="clear" w:color="auto" w:fill="FFFFFF"/>
+        </w:rPr>
+      </w:pPr>
+      <w:r>
+        <w:rPr>
+          <w:shd w:val="clear" w:color="auto" w:fill="FFFFFF"/>
+        </w:rPr>
+        <w:t xml:space="preserve">We do not believe the accumulation buffer is applicable here as the computation of the depth complexity image </w:t>
+      </w:r>
+      <w:r>
+        <w:rPr>
+          <w:shd w:val="clear" w:color="auto" w:fill="FFFFFF"/>
+        </w:rPr>
+        <w:t>relies on geometry-to-buffer operations rather than buffer-to-buffer operations. That said, integer buffers and atomic operations are</w:t>
+      </w:r>
+      <w:r>
+        <w:rPr>
+          <w:shd w:val="clear" w:color="auto" w:fill="FFFFFF"/>
+        </w:rPr>
+        <w:t xml:space="preserve"> becoming core GL functionality and should be </w:t>
+      </w:r>
+      <w:r>
+        <w:rPr>
+          <w:shd w:val="clear" w:color="auto" w:fill="FFFFFF"/>
+        </w:rPr>
+        <w:t xml:space="preserve">available </w:t>
+      </w:r>
+      <w:r>
+        <w:rPr>
+          <w:shd w:val="clear" w:color="auto" w:fill="FFFFFF"/>
+        </w:rPr>
+        <w:t xml:space="preserve">on a wide selection of hardware in the near future.  </w:t>
+      </w:r>
+    </w:p>
+    <w:p>
+      <w:pPr>
         <w:rPr>
           <w:rFonts w:eastAsia="Times New Roman" w:cstheme="minorHAnsi"/>
           <w:i/>
@@ -936,49 +940,8 @@
           <w:shd w:val="clear" w:color="auto" w:fill="FFFFFF"/>
           <w:lang w:val="en-US" w:eastAsia="de-DE"/>
         </w:rPr>
-        <w:t>"3.1. Depth Complexity Histograms" I'm just curious: can't you just use the accumulation buffer for that purpose? Is that still supported by todays hardware?</w:t>
-      </w:r>
-    </w:p>
-    <w:p>
-      <w:pPr>
-        <w:pStyle w:val="Reply"/>
-        <w:rPr>
-          <w:shd w:val="clear" w:color="auto" w:fill="FFFFFF"/>
-        </w:rPr>
-      </w:pPr>
-      <w:r>
-        <w:rPr>
-          <w:shd w:val="clear" w:color="auto" w:fill="FFFFFF"/>
-        </w:rPr>
-        <w:t xml:space="preserve">We do not believe the accumulation buffer is applicable here as the computation of the depth complexity image </w:t>
-      </w:r>
-      <w:r>
-        <w:rPr>
-          <w:shd w:val="clear" w:color="auto" w:fill="FFFFFF"/>
-        </w:rPr>
-        <w:t>relies on geometry-to-buffer operations rather than buffer-to-buffer operations. That said, integer buffers and atomic operations are</w:t>
-      </w:r>
-      <w:r>
-        <w:rPr>
-          <w:shd w:val="clear" w:color="auto" w:fill="FFFFFF"/>
-        </w:rPr>
-        <w:t xml:space="preserve"> becoming core GL functionality and should be </w:t>
-      </w:r>
-      <w:r>
-        <w:rPr>
-          <w:shd w:val="clear" w:color="auto" w:fill="FFFFFF"/>
-        </w:rPr>
-        <w:t xml:space="preserve">available </w:t>
-      </w:r>
-      <w:r>
-        <w:rPr>
-          <w:shd w:val="clear" w:color="auto" w:fill="FFFFFF"/>
-        </w:rPr>
-        <w:t xml:space="preserve">on a wide selection of hardware in the near future.  </w:t>
-      </w:r>
-    </w:p>
-    <w:p>
-      <w:pPr>
+      </w:pPr>
+      <w:r>
         <w:rPr>
           <w:rFonts w:eastAsia="Times New Roman" w:cstheme="minorHAnsi"/>
           <w:i/>
@@ -987,16 +950,6 @@
           <w:shd w:val="clear" w:color="auto" w:fill="FFFFFF"/>
           <w:lang w:val="en-US" w:eastAsia="de-DE"/>
         </w:rPr>
-      </w:pPr>
-      <w:r>
-        <w:rPr>
-          <w:rFonts w:eastAsia="Times New Roman" w:cstheme="minorHAnsi"/>
-          <w:i/>
-          <w:color w:val="4F81BD" w:themeColor="accent1"/>
-          <w:szCs w:val="20"/>
-          <w:shd w:val="clear" w:color="auto" w:fill="FFFFFF"/>
-          <w:lang w:val="en-US" w:eastAsia="de-DE"/>
-        </w:rPr>
         <w:t>"5.2. Preventing Over-sized Local Arrays Using per-pixel Depth Peeling" is the problem of overflowing depth peeling buffers really such a big issue? How big is the difference if only the first n (say 32) surfaces are rendered?</w:t>
       </w:r>
     </w:p>
@@ -1095,15 +1048,7 @@
         <w:rPr>
           <w:shd w:val="clear" w:color="auto" w:fill="FFFFFF"/>
         </w:rPr>
-        <w:t>better that an upper bound</w:t>
-      </w:r>
-      <w:bookmarkStart w:id="5" w:name="_GoBack"/>
-      <w:bookmarkEnd w:id="5"/>
-      <w:r>
-        <w:rPr>
-          <w:shd w:val="clear" w:color="auto" w:fill="FFFFFF"/>
-        </w:rPr>
-        <w:t xml:space="preserve">ary is an optional </w:t>
+        <w:t xml:space="preserve">better that an upper boundary is an optional </w:t>
       </w:r>
       <w:r>
         <w:rPr>
@@ -1153,41 +1098,23 @@
         </w:rPr>
         <w:t xml:space="preserve"> </w:t>
       </w:r>
-      <w:proofErr w:type="spellStart"/>
-      <w:ins w:id="6" w:author="Martin Falk" w:date="2014-06-24T17:37:00Z">
-        <w:r>
-          <w:rPr>
-            <w:shd w:val="clear" w:color="auto" w:fill="FFFFFF"/>
-          </w:rPr>
-          <w:t>of</w:t>
-        </w:r>
-      </w:ins>
-      <w:del w:id="7" w:author="Martin Falk" w:date="2014-06-24T17:37:00Z">
-        <w:r>
-          <w:rPr>
-            <w:shd w:val="clear" w:color="auto" w:fill="FFFFFF"/>
-          </w:rPr>
-          <w:delText xml:space="preserve">as </w:delText>
-        </w:r>
-      </w:del>
-      <w:r>
-        <w:rPr>
-          <w:shd w:val="clear" w:color="auto" w:fill="FFFFFF"/>
-        </w:rPr>
-        <w:t>th</w:t>
-      </w:r>
-      <w:r>
-        <w:rPr>
-          <w:shd w:val="clear" w:color="auto" w:fill="FFFFFF"/>
-        </w:rPr>
-        <w:t>is</w:t>
-      </w:r>
-      <w:proofErr w:type="spellEnd"/>
-      <w:r>
-        <w:rPr>
-          <w:shd w:val="clear" w:color="auto" w:fill="FFFFFF"/>
-        </w:rPr>
-        <w:t xml:space="preserve"> particular </w:t>
+      <w:r>
+        <w:rPr>
+          <w:shd w:val="clear" w:color="auto" w:fill="FFFFFF"/>
+        </w:rPr>
+        <w:t>of</w:t>
+      </w:r>
+      <w:r>
+        <w:rPr>
+          <w:shd w:val="clear" w:color="auto" w:fill="FFFFFF"/>
+        </w:rPr>
+        <w:t xml:space="preserve"> th</w:t>
+      </w:r>
+      <w:r>
+        <w:rPr>
+          <w:shd w:val="clear" w:color="auto" w:fill="FFFFFF"/>
+        </w:rPr>
+        <w:t xml:space="preserve">is particular </w:t>
       </w:r>
       <w:r>
         <w:rPr>
@@ -1195,22 +1122,18 @@
         </w:rPr>
         <w:t>component</w:t>
       </w:r>
-      <w:del w:id="8" w:author="Martin Falk" w:date="2014-06-24T17:37:00Z">
-        <w:r>
-          <w:rPr>
-            <w:shd w:val="clear" w:color="auto" w:fill="FFFFFF"/>
-          </w:rPr>
-          <w:delText>, as</w:delText>
-        </w:r>
-      </w:del>
-      <w:ins w:id="9" w:author="Martin Falk" w:date="2014-06-24T17:37:00Z">
-        <w:r>
-          <w:rPr>
-            <w:shd w:val="clear" w:color="auto" w:fill="FFFFFF"/>
-          </w:rPr>
-          <w:t xml:space="preserve"> since</w:t>
-        </w:r>
-      </w:ins>
+      <w:r>
+        <w:rPr>
+          <w:shd w:val="clear" w:color="auto" w:fill="FFFFFF"/>
+        </w:rPr>
+        <w:t xml:space="preserve"> </w:t>
+      </w:r>
+      <w:r>
+        <w:rPr>
+          <w:shd w:val="clear" w:color="auto" w:fill="FFFFFF"/>
+        </w:rPr>
+        <w:t>since</w:t>
+      </w:r>
       <w:r>
         <w:rPr>
           <w:shd w:val="clear" w:color="auto" w:fill="FFFFFF"/>
@@ -1239,60 +1162,32 @@
     <w:p>
       <w:pPr>
         <w:pStyle w:val="ReviewComment"/>
-        <w:rPr>
-          <w:ins w:id="10" w:author="Stefan Lindholm" w:date="2014-06-24T17:44:00Z"/>
-        </w:rPr>
-      </w:pPr>
-      <w:ins w:id="11" w:author="Stefan Lindholm" w:date="2014-06-24T17:44:00Z">
-        <w:r>
-          <w:t>“</w:t>
-        </w:r>
-        <w:r>
-          <w:t xml:space="preserve">One comment about the video: Neither, the build in tools on windows, i.e., the media player nor the build in </w:t>
-        </w:r>
-        <w:proofErr w:type="spellStart"/>
-        <w:r>
-          <w:t>quicktime</w:t>
-        </w:r>
-        <w:proofErr w:type="spellEnd"/>
-        <w:r>
-          <w:t xml:space="preserve"> on mac </w:t>
-        </w:r>
-        <w:proofErr w:type="gramStart"/>
-        <w:r>
-          <w:t>were</w:t>
-        </w:r>
-        <w:proofErr w:type="gramEnd"/>
-        <w:r>
-          <w:t xml:space="preserve"> able to play your video. I managed to play it with VLC but you may consider recoding the video in some more standard format if you want to make it part of the submitted version. Actually, I haven't checked why only VLC plays it but you must be doing something out of the ordinary, maybe some exotic codec?</w:t>
-        </w:r>
-        <w:r>
-          <w:t>”</w:t>
-        </w:r>
-      </w:ins>
+      </w:pPr>
+      <w:r>
+        <w:t>“</w:t>
+      </w:r>
+      <w:r>
+        <w:t xml:space="preserve">One comment about the video: Neither, the build in tools on windows, i.e., the media player nor the build in </w:t>
+      </w:r>
+      <w:proofErr w:type="spellStart"/>
+      <w:r>
+        <w:t>quicktime</w:t>
+      </w:r>
+      <w:proofErr w:type="spellEnd"/>
+      <w:r>
+        <w:t xml:space="preserve"> on mac were able to play your video. I managed to play it with VLC but you may consider recoding the video in some more standard format if you want to make it part of the submitted version. Actually, I haven't checked why only VLC plays it but you must be doing something out of the ordinary, maybe some exotic codec?</w:t>
+      </w:r>
+      <w:r>
+        <w:t>”</w:t>
+      </w:r>
     </w:p>
     <w:p>
       <w:pPr>
         <w:pStyle w:val="Reply"/>
-        <w:rPr>
-          <w:ins w:id="12" w:author="Stefan Lindholm" w:date="2014-06-24T17:44:00Z"/>
-        </w:rPr>
-      </w:pPr>
-      <w:ins w:id="13" w:author="Stefan Lindholm" w:date="2014-06-24T17:44:00Z">
-        <w:r>
-          <w:t xml:space="preserve">The codec is very common, but unfortunately the video was encoded with a non-standard 10bit option. This has now been addressed and the video should work with </w:t>
-        </w:r>
-      </w:ins>
-      <w:ins w:id="14" w:author="Martin Falk" w:date="2014-06-24T17:45:00Z">
-        <w:r>
-          <w:t xml:space="preserve">the </w:t>
-        </w:r>
-      </w:ins>
-      <w:ins w:id="15" w:author="Stefan Lindholm" w:date="2014-06-24T17:44:00Z">
-        <w:r>
-          <w:t>default players.</w:t>
-        </w:r>
-      </w:ins>
+      </w:pPr>
+      <w:r>
+        <w:t>The codec is very common, but unfortunately the video was encoded with a non-standard 10bit option. This has now been addressed and the video should work with default players.</w:t>
+      </w:r>
     </w:p>
     <w:p>
       <w:pPr>
@@ -1300,14 +1195,12 @@
           <w:lang w:val="en-US"/>
         </w:rPr>
       </w:pPr>
-      <w:ins w:id="16" w:author="Stefan Lindholm" w:date="2014-06-24T17:44:00Z">
-        <w:r>
-          <w:rPr>
-            <w:lang w:val="en-US"/>
-          </w:rPr>
-          <w:br w:type="page"/>
-        </w:r>
-      </w:ins>
+      <w:r>
+        <w:rPr>
+          <w:lang w:val="en-US"/>
+        </w:rPr>
+        <w:br w:type="page"/>
+      </w:r>
     </w:p>
     <w:p>
       <w:pPr>
@@ -1394,28 +1287,12 @@
         </w:rPr>
         <w:t xml:space="preserve">This includes a slight </w:t>
       </w:r>
-      <w:del w:id="17" w:author="Martin Falk" w:date="2014-06-24T17:38:00Z">
-        <w:r>
-          <w:rPr>
-            <w:lang w:val="en-US"/>
-          </w:rPr>
-          <w:delText>shorten</w:delText>
-        </w:r>
-        <w:r>
-          <w:rPr>
-            <w:lang w:val="en-US"/>
-          </w:rPr>
-          <w:delText xml:space="preserve">ing </w:delText>
-        </w:r>
-      </w:del>
-      <w:ins w:id="18" w:author="Martin Falk" w:date="2014-06-24T17:38:00Z">
-        <w:r>
-          <w:rPr>
-            <w:lang w:val="en-US"/>
-          </w:rPr>
-          <w:t xml:space="preserve">trimming </w:t>
-        </w:r>
-      </w:ins>
+      <w:r>
+        <w:rPr>
+          <w:lang w:val="en-US"/>
+        </w:rPr>
+        <w:t xml:space="preserve">trimming </w:t>
+      </w:r>
       <w:r>
         <w:rPr>
           <w:lang w:val="en-US"/>
@@ -1434,53 +1311,29 @@
         </w:rPr>
         <w:t xml:space="preserve">due to </w:t>
       </w:r>
-      <w:ins w:id="19" w:author="Martin Falk" w:date="2014-06-24T17:38:00Z">
-        <w:r>
-          <w:rPr>
-            <w:lang w:val="en-US"/>
-          </w:rPr>
-          <w:t xml:space="preserve">hitting the </w:t>
-        </w:r>
-      </w:ins>
+      <w:r>
+        <w:rPr>
+          <w:lang w:val="en-US"/>
+        </w:rPr>
+        <w:t xml:space="preserve">hitting the </w:t>
+      </w:r>
       <w:r>
         <w:rPr>
           <w:lang w:val="en-US"/>
         </w:rPr>
         <w:t xml:space="preserve">page </w:t>
       </w:r>
-      <w:del w:id="20" w:author="Martin Falk" w:date="2014-06-24T17:38:00Z">
-        <w:r>
-          <w:rPr>
-            <w:lang w:val="en-US"/>
-          </w:rPr>
-          <w:delText>overflow</w:delText>
-        </w:r>
-        <w:r>
-          <w:rPr>
-            <w:lang w:val="en-US"/>
-          </w:rPr>
-          <w:delText xml:space="preserve"> </w:delText>
-        </w:r>
-      </w:del>
-      <w:ins w:id="21" w:author="Martin Falk" w:date="2014-06-24T17:38:00Z">
-        <w:r>
-          <w:rPr>
-            <w:lang w:val="en-US"/>
-          </w:rPr>
-          <w:t>limit</w:t>
-        </w:r>
-        <w:r>
-          <w:rPr>
-            <w:lang w:val="en-US"/>
-          </w:rPr>
-          <w:t xml:space="preserve"> </w:t>
-        </w:r>
-      </w:ins>
-      <w:r>
-        <w:rPr>
-          <w:lang w:val="en-US"/>
-        </w:rPr>
-        <w:t>after addressing the reviewers’ comments</w:t>
+      <w:r>
+        <w:rPr>
+          <w:lang w:val="en-US"/>
+        </w:rPr>
+        <w:t>limit</w:t>
+      </w:r>
+      <w:r>
+        <w:rPr>
+          <w:lang w:val="en-US"/>
+        </w:rPr>
+        <w:t xml:space="preserve"> after addressing the reviewers’ comments</w:t>
       </w:r>
       <w:r>
         <w:rPr>
@@ -1519,6 +1372,8 @@
         </w:rPr>
         <w:t>s and we hope that we were able to address all concerns adequately.</w:t>
       </w:r>
+      <w:bookmarkStart w:id="0" w:name="_GoBack"/>
+      <w:bookmarkEnd w:id="0"/>
     </w:p>
     <w:p>
       <w:pPr>
@@ -2599,13 +2454,13 @@
     <w:name w:val="Normal"/>
     <w:qFormat/>
   </w:style>
-  <w:style w:type="character" w:default="1" w:styleId="DefaultParagraphFont">
+  <w:style w:type="character" w:default="1" w:styleId="Standardstycketeckensnitt">
     <w:name w:val="Default Paragraph Font"/>
     <w:uiPriority w:val="1"/>
     <w:semiHidden/>
     <w:unhideWhenUsed/>
   </w:style>
-  <w:style w:type="table" w:default="1" w:styleId="TableNormal">
+  <w:style w:type="table" w:default="1" w:styleId="Normaltabell">
     <w:name w:val="Normal Table"/>
     <w:uiPriority w:val="99"/>
     <w:semiHidden/>
@@ -2620,13 +2475,13 @@
       </w:tblCellMar>
     </w:tblPr>
   </w:style>
-  <w:style w:type="numbering" w:default="1" w:styleId="NoList">
+  <w:style w:type="numbering" w:default="1" w:styleId="Ingenlista">
     <w:name w:val="No List"/>
     <w:uiPriority w:val="99"/>
     <w:semiHidden/>
     <w:unhideWhenUsed/>
   </w:style>
-  <w:style w:type="paragraph" w:styleId="ListParagraph">
+  <w:style w:type="paragraph" w:styleId="Liststycke">
     <w:name w:val="List Paragraph"/>
     <w:basedOn w:val="Normal"/>
     <w:uiPriority w:val="34"/>
@@ -2637,11 +2492,11 @@
       <w:contextualSpacing/>
     </w:pPr>
   </w:style>
-  <w:style w:type="paragraph" w:styleId="Quote">
+  <w:style w:type="paragraph" w:styleId="Citat">
     <w:name w:val="Quote"/>
     <w:basedOn w:val="Normal"/>
     <w:next w:val="Normal"/>
-    <w:link w:val="QuoteChar"/>
+    <w:link w:val="CitatChar"/>
     <w:uiPriority w:val="29"/>
     <w:qFormat/>
     <w:rsid w:val="00711530"/>
@@ -2651,10 +2506,10 @@
       <w:color w:val="4F81BD" w:themeColor="accent1"/>
     </w:rPr>
   </w:style>
-  <w:style w:type="character" w:customStyle="1" w:styleId="QuoteChar">
-    <w:name w:val="Quote Char"/>
-    <w:basedOn w:val="DefaultParagraphFont"/>
-    <w:link w:val="Quote"/>
+  <w:style w:type="character" w:customStyle="1" w:styleId="CitatChar">
+    <w:name w:val="Citat Char"/>
+    <w:basedOn w:val="Standardstycketeckensnitt"/>
+    <w:link w:val="Citat"/>
     <w:uiPriority w:val="29"/>
     <w:rsid w:val="00711530"/>
     <w:rPr>
@@ -2663,11 +2518,11 @@
       <w:color w:val="4F81BD" w:themeColor="accent1"/>
     </w:rPr>
   </w:style>
-  <w:style w:type="paragraph" w:styleId="IntenseQuote">
+  <w:style w:type="paragraph" w:styleId="Starktcitat">
     <w:name w:val="Intense Quote"/>
     <w:basedOn w:val="Normal"/>
     <w:next w:val="Normal"/>
-    <w:link w:val="IntenseQuoteChar"/>
+    <w:link w:val="StarktcitatChar"/>
     <w:uiPriority w:val="30"/>
     <w:qFormat/>
     <w:rsid w:val="00A93C62"/>
@@ -2686,10 +2541,10 @@
       <w:color w:val="4F81BD" w:themeColor="accent1"/>
     </w:rPr>
   </w:style>
-  <w:style w:type="character" w:customStyle="1" w:styleId="IntenseQuoteChar">
-    <w:name w:val="Intense Quote Char"/>
-    <w:basedOn w:val="DefaultParagraphFont"/>
-    <w:link w:val="IntenseQuote"/>
+  <w:style w:type="character" w:customStyle="1" w:styleId="StarktcitatChar">
+    <w:name w:val="Starkt citat Char"/>
+    <w:basedOn w:val="Standardstycketeckensnitt"/>
+    <w:link w:val="Starktcitat"/>
     <w:uiPriority w:val="30"/>
     <w:rsid w:val="00A93C62"/>
     <w:rPr>
@@ -2736,7 +2591,7 @@
   </w:style>
   <w:style w:type="character" w:customStyle="1" w:styleId="ReviewCommentChar">
     <w:name w:val="Review Comment Char"/>
-    <w:basedOn w:val="DefaultParagraphFont"/>
+    <w:basedOn w:val="Standardstycketeckensnitt"/>
     <w:link w:val="ReviewComment"/>
     <w:rsid w:val="001D4A8C"/>
     <w:rPr>
@@ -2749,7 +2604,7 @@
   </w:style>
   <w:style w:type="character" w:customStyle="1" w:styleId="ReplyChar">
     <w:name w:val="Reply Char"/>
-    <w:basedOn w:val="DefaultParagraphFont"/>
+    <w:basedOn w:val="Standardstycketeckensnitt"/>
     <w:link w:val="Reply"/>
     <w:rsid w:val="00930B12"/>
     <w:rPr>
@@ -2760,13 +2615,13 @@
   </w:style>
   <w:style w:type="character" w:customStyle="1" w:styleId="apple-converted-space">
     <w:name w:val="apple-converted-space"/>
-    <w:basedOn w:val="DefaultParagraphFont"/>
+    <w:basedOn w:val="Standardstycketeckensnitt"/>
     <w:rsid w:val="005457EE"/>
   </w:style>
-  <w:style w:type="paragraph" w:styleId="BalloonText">
+  <w:style w:type="paragraph" w:styleId="Ballongtext">
     <w:name w:val="Balloon Text"/>
     <w:basedOn w:val="Normal"/>
-    <w:link w:val="BalloonTextChar"/>
+    <w:link w:val="BallongtextChar"/>
     <w:uiPriority w:val="99"/>
     <w:semiHidden/>
     <w:unhideWhenUsed/>
@@ -2780,10 +2635,10 @@
       <w:szCs w:val="16"/>
     </w:rPr>
   </w:style>
-  <w:style w:type="character" w:customStyle="1" w:styleId="BalloonTextChar">
-    <w:name w:val="Balloon Text Char"/>
-    <w:basedOn w:val="DefaultParagraphFont"/>
-    <w:link w:val="BalloonText"/>
+  <w:style w:type="character" w:customStyle="1" w:styleId="BallongtextChar">
+    <w:name w:val="Ballongtext Char"/>
+    <w:basedOn w:val="Standardstycketeckensnitt"/>
+    <w:link w:val="Ballongtext"/>
     <w:uiPriority w:val="99"/>
     <w:semiHidden/>
     <w:rsid w:val="00AA5CD9"/>
@@ -2792,16 +2647,6 @@
       <w:sz w:val="16"/>
       <w:szCs w:val="16"/>
     </w:rPr>
-  </w:style>
-  <w:style w:type="paragraph" w:styleId="Revision">
-    <w:name w:val="Revision"/>
-    <w:hidden/>
-    <w:uiPriority w:val="99"/>
-    <w:semiHidden/>
-    <w:rsid w:val="00824F16"/>
-    <w:pPr>
-      <w:spacing w:after="0" w:line="240" w:lineRule="auto"/>
-    </w:pPr>
   </w:style>
 </w:styles>
 </file>
@@ -2966,13 +2811,13 @@
     <w:name w:val="Normal"/>
     <w:qFormat/>
   </w:style>
-  <w:style w:type="character" w:default="1" w:styleId="DefaultParagraphFont">
+  <w:style w:type="character" w:default="1" w:styleId="Standardstycketeckensnitt">
     <w:name w:val="Default Paragraph Font"/>
     <w:uiPriority w:val="1"/>
     <w:semiHidden/>
     <w:unhideWhenUsed/>
   </w:style>
-  <w:style w:type="table" w:default="1" w:styleId="TableNormal">
+  <w:style w:type="table" w:default="1" w:styleId="Normaltabell">
     <w:name w:val="Normal Table"/>
     <w:uiPriority w:val="99"/>
     <w:semiHidden/>
@@ -2987,13 +2832,13 @@
       </w:tblCellMar>
     </w:tblPr>
   </w:style>
-  <w:style w:type="numbering" w:default="1" w:styleId="NoList">
+  <w:style w:type="numbering" w:default="1" w:styleId="Ingenlista">
     <w:name w:val="No List"/>
     <w:uiPriority w:val="99"/>
     <w:semiHidden/>
     <w:unhideWhenUsed/>
   </w:style>
-  <w:style w:type="paragraph" w:styleId="ListParagraph">
+  <w:style w:type="paragraph" w:styleId="Liststycke">
     <w:name w:val="List Paragraph"/>
     <w:basedOn w:val="Normal"/>
     <w:uiPriority w:val="34"/>
@@ -3004,11 +2849,11 @@
       <w:contextualSpacing/>
     </w:pPr>
   </w:style>
-  <w:style w:type="paragraph" w:styleId="Quote">
+  <w:style w:type="paragraph" w:styleId="Citat">
     <w:name w:val="Quote"/>
     <w:basedOn w:val="Normal"/>
     <w:next w:val="Normal"/>
-    <w:link w:val="QuoteChar"/>
+    <w:link w:val="CitatChar"/>
     <w:uiPriority w:val="29"/>
     <w:qFormat/>
     <w:rsid w:val="00711530"/>
@@ -3018,10 +2863,10 @@
       <w:color w:val="4F81BD" w:themeColor="accent1"/>
     </w:rPr>
   </w:style>
-  <w:style w:type="character" w:customStyle="1" w:styleId="QuoteChar">
-    <w:name w:val="Quote Char"/>
-    <w:basedOn w:val="DefaultParagraphFont"/>
-    <w:link w:val="Quote"/>
+  <w:style w:type="character" w:customStyle="1" w:styleId="CitatChar">
+    <w:name w:val="Citat Char"/>
+    <w:basedOn w:val="Standardstycketeckensnitt"/>
+    <w:link w:val="Citat"/>
     <w:uiPriority w:val="29"/>
     <w:rsid w:val="00711530"/>
     <w:rPr>
@@ -3030,11 +2875,11 @@
       <w:color w:val="4F81BD" w:themeColor="accent1"/>
     </w:rPr>
   </w:style>
-  <w:style w:type="paragraph" w:styleId="IntenseQuote">
+  <w:style w:type="paragraph" w:styleId="Starktcitat">
     <w:name w:val="Intense Quote"/>
     <w:basedOn w:val="Normal"/>
     <w:next w:val="Normal"/>
-    <w:link w:val="IntenseQuoteChar"/>
+    <w:link w:val="StarktcitatChar"/>
     <w:uiPriority w:val="30"/>
     <w:qFormat/>
     <w:rsid w:val="00A93C62"/>
@@ -3053,10 +2898,10 @@
       <w:color w:val="4F81BD" w:themeColor="accent1"/>
     </w:rPr>
   </w:style>
-  <w:style w:type="character" w:customStyle="1" w:styleId="IntenseQuoteChar">
-    <w:name w:val="Intense Quote Char"/>
-    <w:basedOn w:val="DefaultParagraphFont"/>
-    <w:link w:val="IntenseQuote"/>
+  <w:style w:type="character" w:customStyle="1" w:styleId="StarktcitatChar">
+    <w:name w:val="Starkt citat Char"/>
+    <w:basedOn w:val="Standardstycketeckensnitt"/>
+    <w:link w:val="Starktcitat"/>
     <w:uiPriority w:val="30"/>
     <w:rsid w:val="00A93C62"/>
     <w:rPr>
@@ -3103,7 +2948,7 @@
   </w:style>
   <w:style w:type="character" w:customStyle="1" w:styleId="ReviewCommentChar">
     <w:name w:val="Review Comment Char"/>
-    <w:basedOn w:val="DefaultParagraphFont"/>
+    <w:basedOn w:val="Standardstycketeckensnitt"/>
     <w:link w:val="ReviewComment"/>
     <w:rsid w:val="001D4A8C"/>
     <w:rPr>
@@ -3116,7 +2961,7 @@
   </w:style>
   <w:style w:type="character" w:customStyle="1" w:styleId="ReplyChar">
     <w:name w:val="Reply Char"/>
-    <w:basedOn w:val="DefaultParagraphFont"/>
+    <w:basedOn w:val="Standardstycketeckensnitt"/>
     <w:link w:val="Reply"/>
     <w:rsid w:val="00930B12"/>
     <w:rPr>
@@ -3127,13 +2972,13 @@
   </w:style>
   <w:style w:type="character" w:customStyle="1" w:styleId="apple-converted-space">
     <w:name w:val="apple-converted-space"/>
-    <w:basedOn w:val="DefaultParagraphFont"/>
+    <w:basedOn w:val="Standardstycketeckensnitt"/>
     <w:rsid w:val="005457EE"/>
   </w:style>
-  <w:style w:type="paragraph" w:styleId="BalloonText">
+  <w:style w:type="paragraph" w:styleId="Ballongtext">
     <w:name w:val="Balloon Text"/>
     <w:basedOn w:val="Normal"/>
-    <w:link w:val="BalloonTextChar"/>
+    <w:link w:val="BallongtextChar"/>
     <w:uiPriority w:val="99"/>
     <w:semiHidden/>
     <w:unhideWhenUsed/>
@@ -3147,10 +2992,10 @@
       <w:szCs w:val="16"/>
     </w:rPr>
   </w:style>
-  <w:style w:type="character" w:customStyle="1" w:styleId="BalloonTextChar">
-    <w:name w:val="Balloon Text Char"/>
-    <w:basedOn w:val="DefaultParagraphFont"/>
-    <w:link w:val="BalloonText"/>
+  <w:style w:type="character" w:customStyle="1" w:styleId="BallongtextChar">
+    <w:name w:val="Ballongtext Char"/>
+    <w:basedOn w:val="Standardstycketeckensnitt"/>
+    <w:link w:val="Ballongtext"/>
     <w:uiPriority w:val="99"/>
     <w:semiHidden/>
     <w:rsid w:val="00AA5CD9"/>
@@ -3159,16 +3004,6 @@
       <w:sz w:val="16"/>
       <w:szCs w:val="16"/>
     </w:rPr>
-  </w:style>
-  <w:style w:type="paragraph" w:styleId="Revision">
-    <w:name w:val="Revision"/>
-    <w:hidden/>
-    <w:uiPriority w:val="99"/>
-    <w:semiHidden/>
-    <w:rsid w:val="00824F16"/>
-    <w:pPr>
-      <w:spacing w:after="0" w:line="240" w:lineRule="auto"/>
-    </w:pPr>
   </w:style>
 </w:styles>
 </file>

</xml_diff>